<commit_message>
Aggiornata la discussione dell'iterazione 3
</commit_message>
<xml_diff>
--- a/ITERAZIONE 3/SSD e CONTRATTI/Discussione Iterazione 3.docx
+++ b/ITERAZIONE 3/SSD e CONTRATTI/Discussione Iterazione 3.docx
@@ -49,7 +49,12 @@
             <w:pStyle w:val="Titolosommario"/>
           </w:pPr>
           <w:r>
-            <w:t>Sommario</w:t>
+            <w:t>Som</w:t>
+          </w:r>
+          <w:bookmarkStart w:id="0" w:name="_GoBack"/>
+          <w:bookmarkEnd w:id="0"/>
+          <w:r>
+            <w:t>mario</w:t>
           </w:r>
         </w:p>
         <w:p>
@@ -330,7 +335,7 @@
                 <w:noProof/>
                 <w:webHidden/>
               </w:rPr>
-              <w:t>6</w:t>
+              <w:t>5</w:t>
             </w:r>
             <w:r>
               <w:rPr>
@@ -400,7 +405,7 @@
                 <w:noProof/>
                 <w:webHidden/>
               </w:rPr>
-              <w:t>6</w:t>
+              <w:t>8</w:t>
             </w:r>
             <w:r>
               <w:rPr>
@@ -470,7 +475,7 @@
                 <w:noProof/>
                 <w:webHidden/>
               </w:rPr>
-              <w:t>6</w:t>
+              <w:t>9</w:t>
             </w:r>
             <w:r>
               <w:rPr>
@@ -503,11 +508,11 @@
       <w:pPr>
         <w:pStyle w:val="Titolo1"/>
       </w:pPr>
-      <w:bookmarkStart w:id="0" w:name="_Toc32314421"/>
+      <w:bookmarkStart w:id="1" w:name="_Toc32314421"/>
       <w:r>
         <w:t>Introduzione alla terza iterazione</w:t>
       </w:r>
-      <w:bookmarkEnd w:id="0"/>
+      <w:bookmarkEnd w:id="1"/>
     </w:p>
     <w:p>
       <w:pPr>
@@ -739,21 +744,13 @@
     </w:p>
     <w:p>
       <w:pPr>
-        <w:rPr>
-          <w:sz w:val="28"/>
-          <w:szCs w:val="28"/>
-        </w:rPr>
-      </w:pPr>
-    </w:p>
-    <w:p>
-      <w:pPr>
         <w:pStyle w:val="Titolo1"/>
       </w:pPr>
-      <w:bookmarkStart w:id="1" w:name="_Toc32314422"/>
+      <w:bookmarkStart w:id="2" w:name="_Toc32314422"/>
       <w:r>
         <w:t>Modello di dominio</w:t>
       </w:r>
-      <w:bookmarkEnd w:id="1"/>
+      <w:bookmarkEnd w:id="2"/>
     </w:p>
     <w:p/>
     <w:p>
@@ -763,158 +760,6 @@
             <wp:extent cx="6120130" cy="4304030"/>
             <wp:effectExtent l="0" t="0" r="0" b="1270"/>
             <wp:docPr id="1" name="Immagine 1"/>
-            <wp:cNvGraphicFramePr>
-              <a:graphicFrameLocks xmlns:a="http://schemas.openxmlformats.org/drawingml/2006/main" noChangeAspect="1"/>
-            </wp:cNvGraphicFramePr>
-            <a:graphic xmlns:a="http://schemas.openxmlformats.org/drawingml/2006/main">
-              <a:graphicData uri="http://schemas.openxmlformats.org/drawingml/2006/picture">
-                <pic:pic xmlns:pic="http://schemas.openxmlformats.org/drawingml/2006/picture">
-                  <pic:nvPicPr>
-                    <pic:cNvPr id="1" name=""/>
-                    <pic:cNvPicPr/>
-                  </pic:nvPicPr>
-                  <pic:blipFill>
-                    <a:blip r:embed="rId5"/>
-                    <a:stretch>
-                      <a:fillRect/>
-                    </a:stretch>
-                  </pic:blipFill>
-                  <pic:spPr>
-                    <a:xfrm>
-                      <a:off x="0" y="0"/>
-                      <a:ext cx="6120130" cy="4304030"/>
-                    </a:xfrm>
-                    <a:prstGeom prst="rect">
-                      <a:avLst/>
-                    </a:prstGeom>
-                  </pic:spPr>
-                </pic:pic>
-              </a:graphicData>
-            </a:graphic>
-          </wp:inline>
-        </w:drawing>
-      </w:r>
-    </w:p>
-    <w:p/>
-    <w:p>
-      <w:pPr>
-        <w:pStyle w:val="Titolo1"/>
-      </w:pPr>
-      <w:bookmarkStart w:id="2" w:name="_Toc32314423"/>
-      <w:r>
-        <w:lastRenderedPageBreak/>
-        <w:t>Diagramma delle classi di progetto</w:t>
-      </w:r>
-      <w:bookmarkEnd w:id="2"/>
-    </w:p>
-    <w:p>
-      <w:pPr>
-        <w:rPr>
-          <w:sz w:val="28"/>
-          <w:szCs w:val="28"/>
-        </w:rPr>
-      </w:pPr>
-    </w:p>
-    <w:p>
-      <w:pPr>
-        <w:rPr>
-          <w:sz w:val="28"/>
-          <w:szCs w:val="28"/>
-        </w:rPr>
-      </w:pPr>
-      <w:r>
-        <w:rPr>
-          <w:sz w:val="28"/>
-          <w:szCs w:val="28"/>
-        </w:rPr>
-        <w:t>Ecco riportata la struttura del diagramma delle classi di progetto relativa ai casi d’uso sviluppati nel corso di questa iterazione: si riporta prima una panoramica del diagramma, e successivamente il dettaglio delle classi</w:t>
-      </w:r>
-    </w:p>
-    <w:p>
-      <w:r>
-        <w:drawing>
-          <wp:inline distT="0" distB="0" distL="0" distR="0" wp14:anchorId="236AB057" wp14:editId="74A04328">
-            <wp:extent cx="6164580" cy="2302603"/>
-            <wp:effectExtent l="0" t="0" r="7620" b="2540"/>
-            <wp:docPr id="2" name="Immagine 2"/>
-            <wp:cNvGraphicFramePr>
-              <a:graphicFrameLocks xmlns:a="http://schemas.openxmlformats.org/drawingml/2006/main" noChangeAspect="1"/>
-            </wp:cNvGraphicFramePr>
-            <a:graphic xmlns:a="http://schemas.openxmlformats.org/drawingml/2006/main">
-              <a:graphicData uri="http://schemas.openxmlformats.org/drawingml/2006/picture">
-                <pic:pic xmlns:pic="http://schemas.openxmlformats.org/drawingml/2006/picture">
-                  <pic:nvPicPr>
-                    <pic:cNvPr id="1" name=""/>
-                    <pic:cNvPicPr/>
-                  </pic:nvPicPr>
-                  <pic:blipFill>
-                    <a:blip r:embed="rId6"/>
-                    <a:stretch>
-                      <a:fillRect/>
-                    </a:stretch>
-                  </pic:blipFill>
-                  <pic:spPr>
-                    <a:xfrm>
-                      <a:off x="0" y="0"/>
-                      <a:ext cx="6180454" cy="2308532"/>
-                    </a:xfrm>
-                    <a:prstGeom prst="rect">
-                      <a:avLst/>
-                    </a:prstGeom>
-                  </pic:spPr>
-                </pic:pic>
-              </a:graphicData>
-            </a:graphic>
-          </wp:inline>
-        </w:drawing>
-      </w:r>
-    </w:p>
-    <w:p/>
-    <w:p/>
-    <w:p>
-      <w:pPr>
-        <w:pStyle w:val="Paragrafoelenco"/>
-        <w:numPr>
-          <w:ilvl w:val="0"/>
-          <w:numId w:val="2"/>
-        </w:numPr>
-      </w:pPr>
-      <w:r>
-        <w:rPr>
-          <w:sz w:val="28"/>
-          <w:szCs w:val="28"/>
-        </w:rPr>
-        <w:t>SistemaPCReady</w:t>
-      </w:r>
-    </w:p>
-    <w:p>
-      <w:pPr>
-        <w:pStyle w:val="Paragrafoelenco"/>
-        <w:rPr>
-          <w:sz w:val="28"/>
-          <w:szCs w:val="28"/>
-        </w:rPr>
-      </w:pPr>
-    </w:p>
-    <w:p>
-      <w:pPr>
-        <w:pStyle w:val="Paragrafoelenco"/>
-        <w:ind w:left="0"/>
-        <w:rPr>
-          <w:sz w:val="28"/>
-          <w:szCs w:val="28"/>
-        </w:rPr>
-      </w:pPr>
-      <w:r>
-        <w:rPr>
-          <w:sz w:val="28"/>
-          <w:szCs w:val="28"/>
-        </w:rPr>
-        <w:drawing>
-          <wp:inline distT="0" distB="0" distL="0" distR="0" wp14:anchorId="073E971B" wp14:editId="1E3119AF">
-            <wp:extent cx="6120130" cy="1893570"/>
-            <wp:effectExtent l="0" t="0" r="0" b="0"/>
-            <wp:docPr id="3" name="Immagine 3"/>
             <wp:cNvGraphicFramePr>
               <a:graphicFrameLocks xmlns:a="http://schemas.openxmlformats.org/drawingml/2006/main" noChangeAspect="1"/>
             </wp:cNvGraphicFramePr>
@@ -934,7 +779,7 @@
                   <pic:spPr>
                     <a:xfrm>
                       <a:off x="0" y="0"/>
-                      <a:ext cx="6120130" cy="1893570"/>
+                      <a:ext cx="6120130" cy="4304030"/>
                     </a:xfrm>
                     <a:prstGeom prst="rect">
                       <a:avLst/>
@@ -947,44 +792,40 @@
         </w:drawing>
       </w:r>
     </w:p>
-    <w:p>
-      <w:pPr>
-        <w:pStyle w:val="Paragrafoelenco"/>
-      </w:pPr>
-    </w:p>
-    <w:p>
-      <w:pPr>
-        <w:pStyle w:val="Paragrafoelenco"/>
-      </w:pPr>
-    </w:p>
-    <w:p>
-      <w:pPr>
-        <w:pStyle w:val="Paragrafoelenco"/>
-      </w:pPr>
-    </w:p>
-    <w:p>
-      <w:pPr>
-        <w:pStyle w:val="Paragrafoelenco"/>
-        <w:numPr>
-          <w:ilvl w:val="0"/>
-          <w:numId w:val="2"/>
-        </w:numPr>
-      </w:pPr>
-      <w:r>
-        <w:rPr>
-          <w:sz w:val="28"/>
-          <w:szCs w:val="28"/>
-        </w:rPr>
-        <w:t>Cliente</w:t>
+    <w:p/>
+    <w:p>
+      <w:pPr>
+        <w:pStyle w:val="Titolo1"/>
+      </w:pPr>
+      <w:bookmarkStart w:id="3" w:name="_Toc32314423"/>
+      <w:r>
+        <w:lastRenderedPageBreak/>
+        <w:t>Diagramma delle classi di progetto</w:t>
+      </w:r>
+      <w:bookmarkEnd w:id="3"/>
+    </w:p>
+    <w:p>
+      <w:pPr>
+        <w:rPr>
+          <w:sz w:val="28"/>
+          <w:szCs w:val="28"/>
+        </w:rPr>
+      </w:pPr>
+      <w:r>
+        <w:rPr>
+          <w:sz w:val="28"/>
+          <w:szCs w:val="28"/>
+        </w:rPr>
+        <w:t>Ecco riportata la struttura del diagramma delle classi di progetto relativa ai casi d’uso sviluppati nel corso di questa iterazione: si riporta prima una panoramica del diagramma, e successivamente il dettaglio delle classi</w:t>
       </w:r>
     </w:p>
     <w:p>
       <w:r>
         <w:drawing>
-          <wp:inline distT="0" distB="0" distL="0" distR="0" wp14:anchorId="185544D2" wp14:editId="1A3DE503">
-            <wp:extent cx="1226926" cy="1150720"/>
-            <wp:effectExtent l="0" t="0" r="0" b="0"/>
-            <wp:docPr id="4" name="Immagine 4"/>
+          <wp:inline distT="0" distB="0" distL="0" distR="0" wp14:anchorId="236AB057" wp14:editId="74A04328">
+            <wp:extent cx="6164580" cy="2302603"/>
+            <wp:effectExtent l="0" t="0" r="7620" b="2540"/>
+            <wp:docPr id="2" name="Immagine 2"/>
             <wp:cNvGraphicFramePr>
               <a:graphicFrameLocks xmlns:a="http://schemas.openxmlformats.org/drawingml/2006/main" noChangeAspect="1"/>
             </wp:cNvGraphicFramePr>
@@ -1004,7 +845,7 @@
                   <pic:spPr>
                     <a:xfrm>
                       <a:off x="0" y="0"/>
-                      <a:ext cx="1226926" cy="1150720"/>
+                      <a:ext cx="6180454" cy="2308532"/>
                     </a:xfrm>
                     <a:prstGeom prst="rect">
                       <a:avLst/>
@@ -1017,6 +858,8 @@
         </w:drawing>
       </w:r>
     </w:p>
+    <w:p/>
+    <w:p/>
     <w:p>
       <w:pPr>
         <w:pStyle w:val="Paragrafoelenco"/>
@@ -1024,20 +867,24 @@
           <w:ilvl w:val="0"/>
           <w:numId w:val="2"/>
         </w:numPr>
-      </w:pPr>
-      <w:r>
-        <w:rPr>
-          <w:sz w:val="28"/>
-          <w:szCs w:val="28"/>
-        </w:rPr>
-        <w:lastRenderedPageBreak/>
-        <w:t>Amministratore</w:t>
+        <w:rPr>
+          <w:b/>
+          <w:bCs/>
+        </w:rPr>
+      </w:pPr>
+      <w:r>
+        <w:rPr>
+          <w:b/>
+          <w:bCs/>
+          <w:sz w:val="28"/>
+          <w:szCs w:val="28"/>
+        </w:rPr>
+        <w:t>SistemaPCReady</w:t>
       </w:r>
     </w:p>
     <w:p>
       <w:pPr>
         <w:pStyle w:val="Paragrafoelenco"/>
-        <w:ind w:left="360"/>
         <w:rPr>
           <w:sz w:val="28"/>
           <w:szCs w:val="28"/>
@@ -1047,7 +894,7 @@
     <w:p>
       <w:pPr>
         <w:pStyle w:val="Paragrafoelenco"/>
-        <w:ind w:left="360"/>
+        <w:ind w:left="0"/>
         <w:rPr>
           <w:sz w:val="28"/>
           <w:szCs w:val="28"/>
@@ -1059,10 +906,10 @@
           <w:szCs w:val="28"/>
         </w:rPr>
         <w:drawing>
-          <wp:inline distT="0" distB="0" distL="0" distR="0" wp14:anchorId="1CEBCFA7" wp14:editId="1D8A0C3E">
-            <wp:extent cx="1188823" cy="1226926"/>
+          <wp:inline distT="0" distB="0" distL="0" distR="0" wp14:anchorId="073E971B" wp14:editId="1E3119AF">
+            <wp:extent cx="6120130" cy="1893570"/>
             <wp:effectExtent l="0" t="0" r="0" b="0"/>
-            <wp:docPr id="5" name="Immagine 5"/>
+            <wp:docPr id="3" name="Immagine 3"/>
             <wp:cNvGraphicFramePr>
               <a:graphicFrameLocks xmlns:a="http://schemas.openxmlformats.org/drawingml/2006/main" noChangeAspect="1"/>
             </wp:cNvGraphicFramePr>
@@ -1082,7 +929,7 @@
                   <pic:spPr>
                     <a:xfrm>
                       <a:off x="0" y="0"/>
-                      <a:ext cx="1188823" cy="1226926"/>
+                      <a:ext cx="6120130" cy="1893570"/>
                     </a:xfrm>
                     <a:prstGeom prst="rect">
                       <a:avLst/>
@@ -1098,27 +945,16 @@
     <w:p>
       <w:pPr>
         <w:pStyle w:val="Paragrafoelenco"/>
-        <w:ind w:left="360"/>
-        <w:rPr>
-          <w:sz w:val="28"/>
-          <w:szCs w:val="28"/>
-        </w:rPr>
       </w:pPr>
     </w:p>
     <w:p>
       <w:pPr>
         <w:pStyle w:val="Paragrafoelenco"/>
-        <w:ind w:left="360"/>
-        <w:rPr>
-          <w:sz w:val="28"/>
-          <w:szCs w:val="28"/>
-        </w:rPr>
       </w:pPr>
     </w:p>
     <w:p>
       <w:pPr>
         <w:pStyle w:val="Paragrafoelenco"/>
-        <w:ind w:left="360"/>
       </w:pPr>
     </w:p>
     <w:p>
@@ -1128,25 +964,28 @@
           <w:ilvl w:val="0"/>
           <w:numId w:val="2"/>
         </w:numPr>
-      </w:pPr>
-      <w:proofErr w:type="spellStart"/>
-      <w:r>
-        <w:rPr>
-          <w:sz w:val="28"/>
-          <w:szCs w:val="28"/>
-        </w:rPr>
-        <w:t>AcquistoHandler</w:t>
-      </w:r>
-      <w:proofErr w:type="spellEnd"/>
-    </w:p>
-    <w:p/>
+        <w:rPr>
+          <w:b/>
+          <w:bCs/>
+        </w:rPr>
+      </w:pPr>
+      <w:r>
+        <w:rPr>
+          <w:b/>
+          <w:bCs/>
+          <w:sz w:val="28"/>
+          <w:szCs w:val="28"/>
+        </w:rPr>
+        <w:t>Cliente</w:t>
+      </w:r>
+    </w:p>
     <w:p>
       <w:r>
         <w:drawing>
-          <wp:inline distT="0" distB="0" distL="0" distR="0" wp14:anchorId="22BF72DB" wp14:editId="25A603B7">
-            <wp:extent cx="4176122" cy="2027096"/>
+          <wp:inline distT="0" distB="0" distL="0" distR="0" wp14:anchorId="185544D2" wp14:editId="1A3DE503">
+            <wp:extent cx="1226926" cy="1150720"/>
             <wp:effectExtent l="0" t="0" r="0" b="0"/>
-            <wp:docPr id="15" name="Immagine 15"/>
+            <wp:docPr id="4" name="Immagine 4"/>
             <wp:cNvGraphicFramePr>
               <a:graphicFrameLocks xmlns:a="http://schemas.openxmlformats.org/drawingml/2006/main" noChangeAspect="1"/>
             </wp:cNvGraphicFramePr>
@@ -1166,7 +1005,7 @@
                   <pic:spPr>
                     <a:xfrm>
                       <a:off x="0" y="0"/>
-                      <a:ext cx="4176122" cy="2027096"/>
+                      <a:ext cx="1226926" cy="1150720"/>
                     </a:xfrm>
                     <a:prstGeom prst="rect">
                       <a:avLst/>
@@ -1180,8 +1019,6 @@
       </w:r>
     </w:p>
     <w:p/>
-    <w:p/>
-    <w:p/>
     <w:p>
       <w:pPr>
         <w:pStyle w:val="Paragrafoelenco"/>
@@ -1189,23 +1026,51 @@
           <w:ilvl w:val="0"/>
           <w:numId w:val="2"/>
         </w:numPr>
-      </w:pPr>
-      <w:r>
-        <w:rPr>
-          <w:sz w:val="28"/>
-          <w:szCs w:val="28"/>
-        </w:rPr>
-        <w:t>Carrello</w:t>
-      </w:r>
-    </w:p>
-    <w:p/>
-    <w:p>
-      <w:r>
+        <w:rPr>
+          <w:b/>
+          <w:bCs/>
+        </w:rPr>
+      </w:pPr>
+      <w:r>
+        <w:rPr>
+          <w:b/>
+          <w:bCs/>
+          <w:sz w:val="28"/>
+          <w:szCs w:val="28"/>
+        </w:rPr>
+        <w:lastRenderedPageBreak/>
+        <w:t>Amministratore</w:t>
+      </w:r>
+    </w:p>
+    <w:p>
+      <w:pPr>
+        <w:pStyle w:val="Paragrafoelenco"/>
+        <w:ind w:left="360"/>
+        <w:rPr>
+          <w:sz w:val="28"/>
+          <w:szCs w:val="28"/>
+        </w:rPr>
+      </w:pPr>
+    </w:p>
+    <w:p>
+      <w:pPr>
+        <w:pStyle w:val="Paragrafoelenco"/>
+        <w:ind w:left="360"/>
+        <w:rPr>
+          <w:sz w:val="28"/>
+          <w:szCs w:val="28"/>
+        </w:rPr>
+      </w:pPr>
+      <w:r>
+        <w:rPr>
+          <w:sz w:val="28"/>
+          <w:szCs w:val="28"/>
+        </w:rPr>
         <w:drawing>
-          <wp:inline distT="0" distB="0" distL="0" distR="0" wp14:anchorId="243153AF" wp14:editId="1364292F">
-            <wp:extent cx="3116850" cy="1402202"/>
-            <wp:effectExtent l="0" t="0" r="7620" b="7620"/>
-            <wp:docPr id="7" name="Immagine 7"/>
+          <wp:inline distT="0" distB="0" distL="0" distR="0" wp14:anchorId="1CEBCFA7" wp14:editId="1D8A0C3E">
+            <wp:extent cx="1188823" cy="1226926"/>
+            <wp:effectExtent l="0" t="0" r="0" b="0"/>
+            <wp:docPr id="5" name="Immagine 5"/>
             <wp:cNvGraphicFramePr>
               <a:graphicFrameLocks xmlns:a="http://schemas.openxmlformats.org/drawingml/2006/main" noChangeAspect="1"/>
             </wp:cNvGraphicFramePr>
@@ -1225,7 +1090,7 @@
                   <pic:spPr>
                     <a:xfrm>
                       <a:off x="0" y="0"/>
-                      <a:ext cx="3116850" cy="1402202"/>
+                      <a:ext cx="1188823" cy="1226926"/>
                     </a:xfrm>
                     <a:prstGeom prst="rect">
                       <a:avLst/>
@@ -1238,16 +1103,31 @@
         </w:drawing>
       </w:r>
     </w:p>
-    <w:p/>
-    <w:p/>
-    <w:p>
-      <w:pPr>
-        <w:rPr>
-          <w:u w:val="single"/>
-        </w:rPr>
-      </w:pPr>
-      <w:bookmarkStart w:id="3" w:name="_GoBack"/>
-      <w:bookmarkEnd w:id="3"/>
+    <w:p>
+      <w:pPr>
+        <w:pStyle w:val="Paragrafoelenco"/>
+        <w:ind w:left="360"/>
+        <w:rPr>
+          <w:sz w:val="28"/>
+          <w:szCs w:val="28"/>
+        </w:rPr>
+      </w:pPr>
+    </w:p>
+    <w:p>
+      <w:pPr>
+        <w:pStyle w:val="Paragrafoelenco"/>
+        <w:ind w:left="360"/>
+        <w:rPr>
+          <w:sz w:val="28"/>
+          <w:szCs w:val="28"/>
+        </w:rPr>
+      </w:pPr>
+    </w:p>
+    <w:p>
+      <w:pPr>
+        <w:pStyle w:val="Paragrafoelenco"/>
+        <w:ind w:left="360"/>
+      </w:pPr>
     </w:p>
     <w:p>
       <w:pPr>
@@ -1256,23 +1136,31 @@
           <w:ilvl w:val="0"/>
           <w:numId w:val="2"/>
         </w:numPr>
-      </w:pPr>
-      <w:r>
-        <w:rPr>
-          <w:sz w:val="28"/>
-          <w:szCs w:val="28"/>
-        </w:rPr>
-        <w:lastRenderedPageBreak/>
-        <w:t>Ordine</w:t>
-      </w:r>
-    </w:p>
+        <w:rPr>
+          <w:b/>
+          <w:bCs/>
+        </w:rPr>
+      </w:pPr>
+      <w:proofErr w:type="spellStart"/>
+      <w:r>
+        <w:rPr>
+          <w:b/>
+          <w:bCs/>
+          <w:sz w:val="28"/>
+          <w:szCs w:val="28"/>
+        </w:rPr>
+        <w:t>AcquistoHandler</w:t>
+      </w:r>
+      <w:proofErr w:type="spellEnd"/>
+    </w:p>
+    <w:p/>
     <w:p>
       <w:r>
         <w:drawing>
-          <wp:inline distT="0" distB="0" distL="0" distR="0" wp14:anchorId="2EDFB166" wp14:editId="56A5524C">
-            <wp:extent cx="3596952" cy="1874682"/>
-            <wp:effectExtent l="0" t="0" r="3810" b="0"/>
-            <wp:docPr id="16" name="Immagine 16"/>
+          <wp:inline distT="0" distB="0" distL="0" distR="0" wp14:anchorId="22BF72DB" wp14:editId="25A603B7">
+            <wp:extent cx="4176122" cy="2027096"/>
+            <wp:effectExtent l="0" t="0" r="0" b="0"/>
+            <wp:docPr id="15" name="Immagine 15"/>
             <wp:cNvGraphicFramePr>
               <a:graphicFrameLocks xmlns:a="http://schemas.openxmlformats.org/drawingml/2006/main" noChangeAspect="1"/>
             </wp:cNvGraphicFramePr>
@@ -1292,7 +1180,7 @@
                   <pic:spPr>
                     <a:xfrm>
                       <a:off x="0" y="0"/>
-                      <a:ext cx="3596952" cy="1874682"/>
+                      <a:ext cx="4176122" cy="2027096"/>
                     </a:xfrm>
                     <a:prstGeom prst="rect">
                       <a:avLst/>
@@ -1310,145 +1198,34 @@
     <w:p/>
     <w:p>
       <w:pPr>
-        <w:pStyle w:val="Titolo1"/>
-      </w:pPr>
-      <w:bookmarkStart w:id="4" w:name="_Toc32314424"/>
-      <w:r>
-        <w:t>UC5</w:t>
-      </w:r>
-      <w:bookmarkEnd w:id="4"/>
-    </w:p>
-    <w:p>
-      <w:pPr>
-        <w:rPr>
-          <w:sz w:val="28"/>
-          <w:szCs w:val="28"/>
-        </w:rPr>
-      </w:pPr>
-      <w:r>
-        <w:rPr>
-          <w:sz w:val="28"/>
-          <w:szCs w:val="28"/>
-        </w:rPr>
-        <w:t>Tale caso d’uso si compone di 6 operazioni fondamentali, le quali vengono gestite da un ulteriore handler di caso d’uso, mediante il pattern “Controller”</w:t>
-      </w:r>
-      <w:r>
-        <w:rPr>
-          <w:sz w:val="28"/>
-          <w:szCs w:val="28"/>
-        </w:rPr>
-        <w:t xml:space="preserve">, ai fini di ridurre le responsabilità proprie della classe SistemaPCReady e rispettare i principi di “Low </w:t>
-      </w:r>
-      <w:proofErr w:type="spellStart"/>
-      <w:r>
-        <w:rPr>
-          <w:sz w:val="28"/>
-          <w:szCs w:val="28"/>
-        </w:rPr>
-        <w:t>Coupling</w:t>
-      </w:r>
-      <w:proofErr w:type="spellEnd"/>
-      <w:r>
-        <w:rPr>
-          <w:sz w:val="28"/>
-          <w:szCs w:val="28"/>
-        </w:rPr>
-        <w:t>” e “High Cohesion”.</w:t>
-      </w:r>
-    </w:p>
-    <w:p>
-      <w:pPr>
-        <w:rPr>
-          <w:sz w:val="28"/>
-          <w:szCs w:val="28"/>
-        </w:rPr>
-      </w:pPr>
-    </w:p>
-    <w:p>
-      <w:pPr>
-        <w:rPr>
-          <w:sz w:val="28"/>
-          <w:szCs w:val="28"/>
-        </w:rPr>
-      </w:pPr>
-      <w:r>
-        <w:rPr>
-          <w:sz w:val="28"/>
-          <w:szCs w:val="28"/>
-        </w:rPr>
-        <w:t>Ecco il dettaglio dei diagrammi di sequenza per il suddetto caso d’uso:</w:t>
-      </w:r>
-    </w:p>
-    <w:p>
-      <w:pPr>
         <w:pStyle w:val="Paragrafoelenco"/>
         <w:numPr>
           <w:ilvl w:val="0"/>
-          <w:numId w:val="3"/>
+          <w:numId w:val="2"/>
         </w:numPr>
         <w:rPr>
-          <w:sz w:val="28"/>
-          <w:szCs w:val="28"/>
-        </w:rPr>
-      </w:pPr>
-      <w:proofErr w:type="spellStart"/>
-      <w:r>
-        <w:rPr>
-          <w:sz w:val="28"/>
-          <w:szCs w:val="28"/>
-        </w:rPr>
-        <w:t>iniziaAcquisto</w:t>
-      </w:r>
-      <w:proofErr w:type="spellEnd"/>
-    </w:p>
-    <w:p>
-      <w:pPr>
-        <w:pStyle w:val="Paragrafoelenco"/>
-        <w:numPr>
-          <w:ilvl w:val="1"/>
-          <w:numId w:val="3"/>
-        </w:numPr>
-        <w:rPr>
-          <w:sz w:val="28"/>
-          <w:szCs w:val="28"/>
-        </w:rPr>
-      </w:pPr>
-      <w:r>
-        <w:rPr>
-          <w:sz w:val="28"/>
-          <w:szCs w:val="28"/>
-        </w:rPr>
-        <w:t>Viene creata un’istanza di carrello associata al cliente corrente che sta effettuando l’acquisto</w:t>
-      </w:r>
-    </w:p>
-    <w:p>
-      <w:pPr>
-        <w:pStyle w:val="Paragrafoelenco"/>
-        <w:ind w:left="360"/>
-        <w:rPr>
-          <w:sz w:val="28"/>
-          <w:szCs w:val="28"/>
-        </w:rPr>
-      </w:pPr>
-    </w:p>
-    <w:p>
-      <w:pPr>
-        <w:rPr>
-          <w:sz w:val="28"/>
-          <w:szCs w:val="28"/>
-        </w:rPr>
-      </w:pPr>
-      <w:r>
-        <w:rPr>
-          <w:sz w:val="28"/>
-          <w:szCs w:val="28"/>
-        </w:rPr>
-        <w:lastRenderedPageBreak/>
+          <w:b/>
+          <w:bCs/>
+        </w:rPr>
+      </w:pPr>
+      <w:r>
+        <w:rPr>
+          <w:b/>
+          <w:bCs/>
+          <w:sz w:val="28"/>
+          <w:szCs w:val="28"/>
+        </w:rPr>
+        <w:t>Carrello</w:t>
+      </w:r>
+    </w:p>
+    <w:p/>
+    <w:p>
+      <w:r>
         <w:drawing>
-          <wp:inline distT="0" distB="0" distL="0" distR="0" wp14:anchorId="214BDE46" wp14:editId="4924E061">
-            <wp:extent cx="6120130" cy="2816225"/>
-            <wp:effectExtent l="0" t="0" r="0" b="3175"/>
-            <wp:docPr id="11" name="Immagine 11"/>
+          <wp:inline distT="0" distB="0" distL="0" distR="0" wp14:anchorId="243153AF" wp14:editId="1364292F">
+            <wp:extent cx="3116850" cy="1402202"/>
+            <wp:effectExtent l="0" t="0" r="7620" b="7620"/>
+            <wp:docPr id="7" name="Immagine 7"/>
             <wp:cNvGraphicFramePr>
               <a:graphicFrameLocks xmlns:a="http://schemas.openxmlformats.org/drawingml/2006/main" noChangeAspect="1"/>
             </wp:cNvGraphicFramePr>
@@ -1468,7 +1245,7 @@
                   <pic:spPr>
                     <a:xfrm>
                       <a:off x="0" y="0"/>
-                      <a:ext cx="6120130" cy="2816225"/>
+                      <a:ext cx="3116850" cy="1402202"/>
                     </a:xfrm>
                     <a:prstGeom prst="rect">
                       <a:avLst/>
@@ -1481,73 +1258,45 @@
         </w:drawing>
       </w:r>
     </w:p>
+    <w:p/>
+    <w:p/>
+    <w:p>
+      <w:pPr>
+        <w:rPr>
+          <w:u w:val="single"/>
+        </w:rPr>
+      </w:pPr>
+    </w:p>
     <w:p>
       <w:pPr>
         <w:pStyle w:val="Paragrafoelenco"/>
         <w:numPr>
           <w:ilvl w:val="0"/>
-          <w:numId w:val="3"/>
+          <w:numId w:val="2"/>
         </w:numPr>
         <w:rPr>
-          <w:sz w:val="28"/>
-          <w:szCs w:val="28"/>
-        </w:rPr>
-      </w:pPr>
-      <w:proofErr w:type="spellStart"/>
-      <w:r>
-        <w:rPr>
-          <w:sz w:val="28"/>
-          <w:szCs w:val="28"/>
-        </w:rPr>
-        <w:t>selezionaCategoria</w:t>
-      </w:r>
-      <w:proofErr w:type="spellEnd"/>
-    </w:p>
-    <w:p>
-      <w:pPr>
-        <w:pStyle w:val="Paragrafoelenco"/>
-        <w:numPr>
-          <w:ilvl w:val="1"/>
-          <w:numId w:val="3"/>
-        </w:numPr>
-        <w:rPr>
-          <w:sz w:val="28"/>
-          <w:szCs w:val="28"/>
-        </w:rPr>
-      </w:pPr>
-      <w:r>
-        <w:rPr>
-          <w:sz w:val="28"/>
-          <w:szCs w:val="28"/>
-        </w:rPr>
-        <w:t xml:space="preserve">Viene selezionata una categoria dal cliente, e in base alla categoria scelta viene ritornata una mappa di id-componente/componente </w:t>
-      </w:r>
-    </w:p>
-    <w:p>
-      <w:pPr>
-        <w:rPr>
-          <w:sz w:val="28"/>
-          <w:szCs w:val="28"/>
-        </w:rPr>
-      </w:pPr>
-    </w:p>
-    <w:p>
-      <w:pPr>
-        <w:rPr>
-          <w:sz w:val="28"/>
-          <w:szCs w:val="28"/>
-        </w:rPr>
-      </w:pPr>
-      <w:r>
-        <w:rPr>
-          <w:sz w:val="28"/>
-          <w:szCs w:val="28"/>
-        </w:rPr>
+          <w:b/>
+          <w:bCs/>
+        </w:rPr>
+      </w:pPr>
+      <w:r>
+        <w:rPr>
+          <w:b/>
+          <w:bCs/>
+          <w:sz w:val="28"/>
+          <w:szCs w:val="28"/>
+        </w:rPr>
+        <w:lastRenderedPageBreak/>
+        <w:t>Ordine</w:t>
+      </w:r>
+    </w:p>
+    <w:p>
+      <w:r>
         <w:drawing>
-          <wp:inline distT="0" distB="0" distL="0" distR="0" wp14:anchorId="41E07EFB" wp14:editId="436EC071">
-            <wp:extent cx="6120130" cy="2015490"/>
-            <wp:effectExtent l="0" t="0" r="0" b="3810"/>
-            <wp:docPr id="12" name="Immagine 12"/>
+          <wp:inline distT="0" distB="0" distL="0" distR="0" wp14:anchorId="2EDFB166" wp14:editId="56A5524C">
+            <wp:extent cx="3596952" cy="1874682"/>
+            <wp:effectExtent l="0" t="0" r="3810" b="0"/>
+            <wp:docPr id="16" name="Immagine 16"/>
             <wp:cNvGraphicFramePr>
               <a:graphicFrameLocks xmlns:a="http://schemas.openxmlformats.org/drawingml/2006/main" noChangeAspect="1"/>
             </wp:cNvGraphicFramePr>
@@ -1567,7 +1316,7 @@
                   <pic:spPr>
                     <a:xfrm>
                       <a:off x="0" y="0"/>
-                      <a:ext cx="6120130" cy="2015490"/>
+                      <a:ext cx="3596952" cy="1874682"/>
                     </a:xfrm>
                     <a:prstGeom prst="rect">
                       <a:avLst/>
@@ -1580,29 +1329,78 @@
         </w:drawing>
       </w:r>
     </w:p>
-    <w:p>
-      <w:pPr>
-        <w:rPr>
-          <w:sz w:val="28"/>
-          <w:szCs w:val="28"/>
-        </w:rPr>
-      </w:pPr>
-    </w:p>
-    <w:p>
-      <w:pPr>
-        <w:rPr>
-          <w:sz w:val="28"/>
-          <w:szCs w:val="28"/>
-        </w:rPr>
-      </w:pPr>
-    </w:p>
-    <w:p>
-      <w:pPr>
-        <w:rPr>
-          <w:sz w:val="28"/>
-          <w:szCs w:val="28"/>
-        </w:rPr>
-      </w:pPr>
+    <w:p/>
+    <w:p/>
+    <w:p>
+      <w:pPr>
+        <w:pStyle w:val="Titolo1"/>
+      </w:pPr>
+      <w:bookmarkStart w:id="4" w:name="_Toc32314424"/>
+      <w:r>
+        <w:t>UC5</w:t>
+      </w:r>
+      <w:bookmarkEnd w:id="4"/>
+    </w:p>
+    <w:p>
+      <w:pPr>
+        <w:rPr>
+          <w:sz w:val="28"/>
+          <w:szCs w:val="28"/>
+        </w:rPr>
+      </w:pPr>
+      <w:r>
+        <w:rPr>
+          <w:sz w:val="28"/>
+          <w:szCs w:val="28"/>
+        </w:rPr>
+        <w:t>Tale caso d’uso si compone di 6 operazioni fondamentali, le quali vengono gestite da un ulteriore handler di caso d’uso, mediante il pattern “Controller”</w:t>
+      </w:r>
+      <w:r>
+        <w:rPr>
+          <w:sz w:val="28"/>
+          <w:szCs w:val="28"/>
+        </w:rPr>
+        <w:t xml:space="preserve">, ai fini di ridurre le responsabilità proprie della classe SistemaPCReady e rispettare i principi di “Low </w:t>
+      </w:r>
+      <w:proofErr w:type="spellStart"/>
+      <w:r>
+        <w:rPr>
+          <w:sz w:val="28"/>
+          <w:szCs w:val="28"/>
+        </w:rPr>
+        <w:t>Coupling</w:t>
+      </w:r>
+      <w:proofErr w:type="spellEnd"/>
+      <w:r>
+        <w:rPr>
+          <w:sz w:val="28"/>
+          <w:szCs w:val="28"/>
+        </w:rPr>
+        <w:t>” e “High Cohesion”.</w:t>
+      </w:r>
+    </w:p>
+    <w:p>
+      <w:pPr>
+        <w:rPr>
+          <w:sz w:val="28"/>
+          <w:szCs w:val="28"/>
+        </w:rPr>
+      </w:pPr>
+    </w:p>
+    <w:p>
+      <w:pPr>
+        <w:rPr>
+          <w:sz w:val="28"/>
+          <w:szCs w:val="28"/>
+        </w:rPr>
+      </w:pPr>
+      <w:r>
+        <w:rPr>
+          <w:sz w:val="28"/>
+          <w:szCs w:val="28"/>
+        </w:rPr>
+        <w:t>Ecco il dettaglio dei diagrammi di sequenza per il suddetto caso d’uso:</w:t>
+      </w:r>
     </w:p>
     <w:p>
       <w:pPr>
@@ -1612,6 +1410,8 @@
           <w:numId w:val="3"/>
         </w:numPr>
         <w:rPr>
+          <w:b/>
+          <w:bCs/>
           <w:sz w:val="28"/>
           <w:szCs w:val="28"/>
         </w:rPr>
@@ -1619,10 +1419,12 @@
       <w:proofErr w:type="spellStart"/>
       <w:r>
         <w:rPr>
-          <w:sz w:val="28"/>
-          <w:szCs w:val="28"/>
-        </w:rPr>
-        <w:t>selezionaProdotto</w:t>
+          <w:b/>
+          <w:bCs/>
+          <w:sz w:val="28"/>
+          <w:szCs w:val="28"/>
+        </w:rPr>
+        <w:t>iniziaAcquisto</w:t>
       </w:r>
       <w:proofErr w:type="spellEnd"/>
     </w:p>
@@ -1643,35 +1445,36 @@
           <w:sz w:val="28"/>
           <w:szCs w:val="28"/>
         </w:rPr>
-        <w:t>Viene selezionato dalla mappa ottenuta in precedenza un prodotto, mediante l’id fornito dal cliente</w:t>
-      </w:r>
-    </w:p>
-    <w:p>
-      <w:pPr>
-        <w:rPr>
-          <w:sz w:val="28"/>
-          <w:szCs w:val="28"/>
-        </w:rPr>
-      </w:pPr>
-    </w:p>
-    <w:p>
-      <w:pPr>
-        <w:rPr>
-          <w:sz w:val="28"/>
-          <w:szCs w:val="28"/>
-        </w:rPr>
-      </w:pPr>
-      <w:r>
-        <w:rPr>
-          <w:sz w:val="28"/>
-          <w:szCs w:val="28"/>
-        </w:rPr>
-        <w:lastRenderedPageBreak/>
+        <w:t>Viene creata un’istanza di carrello associata al cliente corrente che sta effettuando l’acquisto</w:t>
+      </w:r>
+    </w:p>
+    <w:p>
+      <w:pPr>
+        <w:pStyle w:val="Paragrafoelenco"/>
+        <w:ind w:left="360"/>
+        <w:rPr>
+          <w:sz w:val="28"/>
+          <w:szCs w:val="28"/>
+        </w:rPr>
+      </w:pPr>
+    </w:p>
+    <w:p>
+      <w:pPr>
+        <w:rPr>
+          <w:sz w:val="28"/>
+          <w:szCs w:val="28"/>
+        </w:rPr>
+      </w:pPr>
+      <w:r>
+        <w:rPr>
+          <w:sz w:val="28"/>
+          <w:szCs w:val="28"/>
+        </w:rPr>
         <w:drawing>
-          <wp:inline distT="0" distB="0" distL="0" distR="0" wp14:anchorId="7F356BB8" wp14:editId="3F726622">
-            <wp:extent cx="5464013" cy="2568163"/>
-            <wp:effectExtent l="0" t="0" r="3810" b="3810"/>
-            <wp:docPr id="13" name="Immagine 13"/>
+          <wp:inline distT="0" distB="0" distL="0" distR="0" wp14:anchorId="214BDE46" wp14:editId="4924E061">
+            <wp:extent cx="6120130" cy="2816225"/>
+            <wp:effectExtent l="0" t="0" r="0" b="3175"/>
+            <wp:docPr id="11" name="Immagine 11"/>
             <wp:cNvGraphicFramePr>
               <a:graphicFrameLocks xmlns:a="http://schemas.openxmlformats.org/drawingml/2006/main" noChangeAspect="1"/>
             </wp:cNvGraphicFramePr>
@@ -1691,7 +1494,7 @@
                   <pic:spPr>
                     <a:xfrm>
                       <a:off x="0" y="0"/>
-                      <a:ext cx="5464013" cy="2568163"/>
+                      <a:ext cx="6120130" cy="2816225"/>
                     </a:xfrm>
                     <a:prstGeom prst="rect">
                       <a:avLst/>
@@ -1706,36 +1509,14 @@
     </w:p>
     <w:p>
       <w:pPr>
-        <w:rPr>
-          <w:sz w:val="28"/>
-          <w:szCs w:val="28"/>
-        </w:rPr>
-      </w:pPr>
-    </w:p>
-    <w:p>
-      <w:pPr>
-        <w:rPr>
-          <w:sz w:val="28"/>
-          <w:szCs w:val="28"/>
-        </w:rPr>
-      </w:pPr>
-    </w:p>
-    <w:p>
-      <w:pPr>
-        <w:rPr>
-          <w:sz w:val="28"/>
-          <w:szCs w:val="28"/>
-        </w:rPr>
-      </w:pPr>
-    </w:p>
-    <w:p>
-      <w:pPr>
         <w:pStyle w:val="Paragrafoelenco"/>
         <w:numPr>
           <w:ilvl w:val="0"/>
           <w:numId w:val="3"/>
         </w:numPr>
         <w:rPr>
+          <w:b/>
+          <w:bCs/>
           <w:sz w:val="28"/>
           <w:szCs w:val="28"/>
         </w:rPr>
@@ -1743,10 +1524,13 @@
       <w:proofErr w:type="spellStart"/>
       <w:r>
         <w:rPr>
-          <w:sz w:val="28"/>
-          <w:szCs w:val="28"/>
-        </w:rPr>
-        <w:t>aggiungiInCarrello</w:t>
+          <w:b/>
+          <w:bCs/>
+          <w:sz w:val="28"/>
+          <w:szCs w:val="28"/>
+        </w:rPr>
+        <w:lastRenderedPageBreak/>
+        <w:t>selezionaCategoria</w:t>
       </w:r>
       <w:proofErr w:type="spellEnd"/>
     </w:p>
@@ -1767,23 +1551,7 @@
           <w:sz w:val="28"/>
           <w:szCs w:val="28"/>
         </w:rPr>
-        <w:t xml:space="preserve">Il prodotto selezionato in precedenza dal cliente viene aggiunto al carrello, dopo un controllo sulla </w:t>
-      </w:r>
-      <w:proofErr w:type="spellStart"/>
-      <w:r>
-        <w:rPr>
-          <w:sz w:val="28"/>
-          <w:szCs w:val="28"/>
-        </w:rPr>
-        <w:t>disponibilitá</w:t>
-      </w:r>
-      <w:proofErr w:type="spellEnd"/>
-      <w:r>
-        <w:rPr>
-          <w:sz w:val="28"/>
-          <w:szCs w:val="28"/>
-        </w:rPr>
-        <w:t xml:space="preserve"> delle copie del componente.</w:t>
+        <w:t xml:space="preserve">Viene selezionata una categoria dal cliente, e in base alla categoria scelta viene ritornata una mappa di id-componente/componente </w:t>
       </w:r>
     </w:p>
     <w:p>
@@ -1807,10 +1575,10 @@
           <w:szCs w:val="28"/>
         </w:rPr>
         <w:drawing>
-          <wp:inline distT="0" distB="0" distL="0" distR="0" wp14:anchorId="00DAD96F" wp14:editId="31CA60BC">
-            <wp:extent cx="6120130" cy="2077720"/>
-            <wp:effectExtent l="0" t="0" r="0" b="0"/>
-            <wp:docPr id="14" name="Immagine 14"/>
+          <wp:inline distT="0" distB="0" distL="0" distR="0" wp14:anchorId="41E07EFB" wp14:editId="436EC071">
+            <wp:extent cx="6120130" cy="2015490"/>
+            <wp:effectExtent l="0" t="0" r="0" b="3810"/>
+            <wp:docPr id="12" name="Immagine 12"/>
             <wp:cNvGraphicFramePr>
               <a:graphicFrameLocks xmlns:a="http://schemas.openxmlformats.org/drawingml/2006/main" noChangeAspect="1"/>
             </wp:cNvGraphicFramePr>
@@ -1830,6 +1598,275 @@
                   <pic:spPr>
                     <a:xfrm>
                       <a:off x="0" y="0"/>
+                      <a:ext cx="6120130" cy="2015490"/>
+                    </a:xfrm>
+                    <a:prstGeom prst="rect">
+                      <a:avLst/>
+                    </a:prstGeom>
+                  </pic:spPr>
+                </pic:pic>
+              </a:graphicData>
+            </a:graphic>
+          </wp:inline>
+        </w:drawing>
+      </w:r>
+    </w:p>
+    <w:p>
+      <w:pPr>
+        <w:rPr>
+          <w:sz w:val="28"/>
+          <w:szCs w:val="28"/>
+        </w:rPr>
+      </w:pPr>
+    </w:p>
+    <w:p>
+      <w:pPr>
+        <w:rPr>
+          <w:sz w:val="28"/>
+          <w:szCs w:val="28"/>
+        </w:rPr>
+      </w:pPr>
+    </w:p>
+    <w:p>
+      <w:pPr>
+        <w:rPr>
+          <w:sz w:val="28"/>
+          <w:szCs w:val="28"/>
+        </w:rPr>
+      </w:pPr>
+    </w:p>
+    <w:p>
+      <w:pPr>
+        <w:pStyle w:val="Paragrafoelenco"/>
+        <w:numPr>
+          <w:ilvl w:val="0"/>
+          <w:numId w:val="3"/>
+        </w:numPr>
+        <w:rPr>
+          <w:b/>
+          <w:bCs/>
+          <w:sz w:val="28"/>
+          <w:szCs w:val="28"/>
+        </w:rPr>
+      </w:pPr>
+      <w:proofErr w:type="spellStart"/>
+      <w:r>
+        <w:rPr>
+          <w:b/>
+          <w:bCs/>
+          <w:sz w:val="28"/>
+          <w:szCs w:val="28"/>
+        </w:rPr>
+        <w:t>selezionaProdotto</w:t>
+      </w:r>
+      <w:proofErr w:type="spellEnd"/>
+    </w:p>
+    <w:p>
+      <w:pPr>
+        <w:pStyle w:val="Paragrafoelenco"/>
+        <w:numPr>
+          <w:ilvl w:val="1"/>
+          <w:numId w:val="3"/>
+        </w:numPr>
+        <w:rPr>
+          <w:sz w:val="28"/>
+          <w:szCs w:val="28"/>
+        </w:rPr>
+      </w:pPr>
+      <w:r>
+        <w:rPr>
+          <w:sz w:val="28"/>
+          <w:szCs w:val="28"/>
+        </w:rPr>
+        <w:t>Viene selezionato dalla mappa ottenuta in precedenza un prodotto, mediante l’id fornito dal cliente</w:t>
+      </w:r>
+    </w:p>
+    <w:p>
+      <w:pPr>
+        <w:rPr>
+          <w:sz w:val="28"/>
+          <w:szCs w:val="28"/>
+        </w:rPr>
+      </w:pPr>
+    </w:p>
+    <w:p>
+      <w:pPr>
+        <w:rPr>
+          <w:sz w:val="28"/>
+          <w:szCs w:val="28"/>
+        </w:rPr>
+      </w:pPr>
+      <w:r>
+        <w:rPr>
+          <w:sz w:val="28"/>
+          <w:szCs w:val="28"/>
+        </w:rPr>
+        <w:drawing>
+          <wp:inline distT="0" distB="0" distL="0" distR="0" wp14:anchorId="7F356BB8" wp14:editId="3F726622">
+            <wp:extent cx="5464013" cy="2568163"/>
+            <wp:effectExtent l="0" t="0" r="3810" b="3810"/>
+            <wp:docPr id="13" name="Immagine 13"/>
+            <wp:cNvGraphicFramePr>
+              <a:graphicFrameLocks xmlns:a="http://schemas.openxmlformats.org/drawingml/2006/main" noChangeAspect="1"/>
+            </wp:cNvGraphicFramePr>
+            <a:graphic xmlns:a="http://schemas.openxmlformats.org/drawingml/2006/main">
+              <a:graphicData uri="http://schemas.openxmlformats.org/drawingml/2006/picture">
+                <pic:pic xmlns:pic="http://schemas.openxmlformats.org/drawingml/2006/picture">
+                  <pic:nvPicPr>
+                    <pic:cNvPr id="1" name=""/>
+                    <pic:cNvPicPr/>
+                  </pic:nvPicPr>
+                  <pic:blipFill>
+                    <a:blip r:embed="rId17"/>
+                    <a:stretch>
+                      <a:fillRect/>
+                    </a:stretch>
+                  </pic:blipFill>
+                  <pic:spPr>
+                    <a:xfrm>
+                      <a:off x="0" y="0"/>
+                      <a:ext cx="5464013" cy="2568163"/>
+                    </a:xfrm>
+                    <a:prstGeom prst="rect">
+                      <a:avLst/>
+                    </a:prstGeom>
+                  </pic:spPr>
+                </pic:pic>
+              </a:graphicData>
+            </a:graphic>
+          </wp:inline>
+        </w:drawing>
+      </w:r>
+    </w:p>
+    <w:p>
+      <w:pPr>
+        <w:rPr>
+          <w:sz w:val="28"/>
+          <w:szCs w:val="28"/>
+        </w:rPr>
+      </w:pPr>
+    </w:p>
+    <w:p>
+      <w:pPr>
+        <w:rPr>
+          <w:sz w:val="28"/>
+          <w:szCs w:val="28"/>
+        </w:rPr>
+      </w:pPr>
+    </w:p>
+    <w:p>
+      <w:pPr>
+        <w:rPr>
+          <w:sz w:val="28"/>
+          <w:szCs w:val="28"/>
+        </w:rPr>
+      </w:pPr>
+    </w:p>
+    <w:p>
+      <w:pPr>
+        <w:pStyle w:val="Paragrafoelenco"/>
+        <w:numPr>
+          <w:ilvl w:val="0"/>
+          <w:numId w:val="3"/>
+        </w:numPr>
+        <w:rPr>
+          <w:b/>
+          <w:bCs/>
+          <w:sz w:val="28"/>
+          <w:szCs w:val="28"/>
+        </w:rPr>
+      </w:pPr>
+      <w:proofErr w:type="spellStart"/>
+      <w:r>
+        <w:rPr>
+          <w:b/>
+          <w:bCs/>
+          <w:sz w:val="28"/>
+          <w:szCs w:val="28"/>
+        </w:rPr>
+        <w:lastRenderedPageBreak/>
+        <w:t>aggiungiInCarrello</w:t>
+      </w:r>
+      <w:proofErr w:type="spellEnd"/>
+    </w:p>
+    <w:p>
+      <w:pPr>
+        <w:pStyle w:val="Paragrafoelenco"/>
+        <w:numPr>
+          <w:ilvl w:val="1"/>
+          <w:numId w:val="3"/>
+        </w:numPr>
+        <w:rPr>
+          <w:sz w:val="28"/>
+          <w:szCs w:val="28"/>
+        </w:rPr>
+      </w:pPr>
+      <w:r>
+        <w:rPr>
+          <w:sz w:val="28"/>
+          <w:szCs w:val="28"/>
+        </w:rPr>
+        <w:t xml:space="preserve">Il prodotto selezionato in precedenza dal cliente viene aggiunto al carrello, dopo un controllo sulla </w:t>
+      </w:r>
+      <w:r>
+        <w:rPr>
+          <w:sz w:val="28"/>
+          <w:szCs w:val="28"/>
+        </w:rPr>
+        <w:t>disponibilità</w:t>
+      </w:r>
+      <w:r>
+        <w:rPr>
+          <w:sz w:val="28"/>
+          <w:szCs w:val="28"/>
+        </w:rPr>
+        <w:t xml:space="preserve"> delle copie del componente.</w:t>
+      </w:r>
+    </w:p>
+    <w:p>
+      <w:pPr>
+        <w:rPr>
+          <w:sz w:val="28"/>
+          <w:szCs w:val="28"/>
+        </w:rPr>
+      </w:pPr>
+    </w:p>
+    <w:p>
+      <w:pPr>
+        <w:rPr>
+          <w:sz w:val="28"/>
+          <w:szCs w:val="28"/>
+        </w:rPr>
+      </w:pPr>
+      <w:r>
+        <w:rPr>
+          <w:sz w:val="28"/>
+          <w:szCs w:val="28"/>
+        </w:rPr>
+        <w:drawing>
+          <wp:inline distT="0" distB="0" distL="0" distR="0" wp14:anchorId="00DAD96F" wp14:editId="31CA60BC">
+            <wp:extent cx="6120130" cy="2077720"/>
+            <wp:effectExtent l="0" t="0" r="0" b="0"/>
+            <wp:docPr id="14" name="Immagine 14"/>
+            <wp:cNvGraphicFramePr>
+              <a:graphicFrameLocks xmlns:a="http://schemas.openxmlformats.org/drawingml/2006/main" noChangeAspect="1"/>
+            </wp:cNvGraphicFramePr>
+            <a:graphic xmlns:a="http://schemas.openxmlformats.org/drawingml/2006/main">
+              <a:graphicData uri="http://schemas.openxmlformats.org/drawingml/2006/picture">
+                <pic:pic xmlns:pic="http://schemas.openxmlformats.org/drawingml/2006/picture">
+                  <pic:nvPicPr>
+                    <pic:cNvPr id="1" name=""/>
+                    <pic:cNvPicPr/>
+                  </pic:nvPicPr>
+                  <pic:blipFill>
+                    <a:blip r:embed="rId18"/>
+                    <a:stretch>
+                      <a:fillRect/>
+                    </a:stretch>
+                  </pic:blipFill>
+                  <pic:spPr>
+                    <a:xfrm>
+                      <a:off x="0" y="0"/>
                       <a:ext cx="6120130" cy="2077720"/>
                     </a:xfrm>
                     <a:prstGeom prst="rect">
@@ -1859,6 +1896,8 @@
           <w:numId w:val="3"/>
         </w:numPr>
         <w:rPr>
+          <w:b/>
+          <w:bCs/>
           <w:sz w:val="28"/>
           <w:szCs w:val="28"/>
         </w:rPr>
@@ -1866,12 +1905,99 @@
       <w:proofErr w:type="spellStart"/>
       <w:r>
         <w:rPr>
+          <w:b/>
+          <w:bCs/>
           <w:sz w:val="28"/>
           <w:szCs w:val="28"/>
         </w:rPr>
         <w:t>terminaAcquisto</w:t>
       </w:r>
       <w:proofErr w:type="spellEnd"/>
+    </w:p>
+    <w:p>
+      <w:pPr>
+        <w:pStyle w:val="Paragrafoelenco"/>
+        <w:numPr>
+          <w:ilvl w:val="1"/>
+          <w:numId w:val="3"/>
+        </w:numPr>
+        <w:rPr>
+          <w:sz w:val="28"/>
+          <w:szCs w:val="28"/>
+        </w:rPr>
+      </w:pPr>
+      <w:r>
+        <w:rPr>
+          <w:sz w:val="28"/>
+          <w:szCs w:val="28"/>
+        </w:rPr>
+        <w:t>Tale funzione consente di inizializzare un’istanza di ordine, la quale possiede una mappa di componenti che l’utente sta acquistando, associata ad un insieme di attributi relativi al domicilio del cliente.</w:t>
+      </w:r>
+    </w:p>
+    <w:p>
+      <w:pPr>
+        <w:rPr>
+          <w:sz w:val="28"/>
+          <w:szCs w:val="28"/>
+        </w:rPr>
+      </w:pPr>
+    </w:p>
+    <w:p>
+      <w:pPr>
+        <w:rPr>
+          <w:sz w:val="28"/>
+          <w:szCs w:val="28"/>
+        </w:rPr>
+      </w:pPr>
+      <w:r>
+        <w:rPr>
+          <w:sz w:val="28"/>
+          <w:szCs w:val="28"/>
+        </w:rPr>
+        <w:drawing>
+          <wp:inline distT="0" distB="0" distL="0" distR="0" wp14:anchorId="2018D55B" wp14:editId="3FE8E3A3">
+            <wp:extent cx="6120130" cy="2169160"/>
+            <wp:effectExtent l="0" t="0" r="0" b="2540"/>
+            <wp:docPr id="18" name="Immagine 18"/>
+            <wp:cNvGraphicFramePr>
+              <a:graphicFrameLocks xmlns:a="http://schemas.openxmlformats.org/drawingml/2006/main" noChangeAspect="1"/>
+            </wp:cNvGraphicFramePr>
+            <a:graphic xmlns:a="http://schemas.openxmlformats.org/drawingml/2006/main">
+              <a:graphicData uri="http://schemas.openxmlformats.org/drawingml/2006/picture">
+                <pic:pic xmlns:pic="http://schemas.openxmlformats.org/drawingml/2006/picture">
+                  <pic:nvPicPr>
+                    <pic:cNvPr id="1" name=""/>
+                    <pic:cNvPicPr/>
+                  </pic:nvPicPr>
+                  <pic:blipFill>
+                    <a:blip r:embed="rId19"/>
+                    <a:stretch>
+                      <a:fillRect/>
+                    </a:stretch>
+                  </pic:blipFill>
+                  <pic:spPr>
+                    <a:xfrm>
+                      <a:off x="0" y="0"/>
+                      <a:ext cx="6120130" cy="2169160"/>
+                    </a:xfrm>
+                    <a:prstGeom prst="rect">
+                      <a:avLst/>
+                    </a:prstGeom>
+                  </pic:spPr>
+                </pic:pic>
+              </a:graphicData>
+            </a:graphic>
+          </wp:inline>
+        </w:drawing>
+      </w:r>
+    </w:p>
+    <w:p>
+      <w:pPr>
+        <w:rPr>
+          <w:sz w:val="28"/>
+          <w:szCs w:val="28"/>
+        </w:rPr>
+      </w:pPr>
     </w:p>
     <w:p>
       <w:pPr>
@@ -1881,6 +2007,8 @@
           <w:numId w:val="3"/>
         </w:numPr>
         <w:rPr>
+          <w:b/>
+          <w:bCs/>
           <w:sz w:val="28"/>
           <w:szCs w:val="28"/>
         </w:rPr>
@@ -1888,6 +2016,8 @@
       <w:proofErr w:type="spellStart"/>
       <w:r>
         <w:rPr>
+          <w:b/>
+          <w:bCs/>
           <w:sz w:val="28"/>
           <w:szCs w:val="28"/>
         </w:rPr>
@@ -1897,6 +2027,222 @@
     </w:p>
     <w:p>
       <w:pPr>
+        <w:pStyle w:val="Paragrafoelenco"/>
+        <w:numPr>
+          <w:ilvl w:val="1"/>
+          <w:numId w:val="3"/>
+        </w:numPr>
+        <w:rPr>
+          <w:sz w:val="28"/>
+          <w:szCs w:val="28"/>
+        </w:rPr>
+      </w:pPr>
+      <w:r>
+        <w:rPr>
+          <w:sz w:val="28"/>
+          <w:szCs w:val="28"/>
+        </w:rPr>
+        <w:t>Il cliente mediante questa funzione è in grado di inserire la modalità di pagamento preferita, e i dati della carta che desidera utilizzare per finalizzare l’acquisto. Inoltre l’ordine verrà salvato nella memoria del sistema.</w:t>
+      </w:r>
+    </w:p>
+    <w:p>
+      <w:pPr>
+        <w:rPr>
+          <w:sz w:val="28"/>
+          <w:szCs w:val="28"/>
+        </w:rPr>
+      </w:pPr>
+      <w:r>
+        <w:rPr>
+          <w:sz w:val="28"/>
+          <w:szCs w:val="28"/>
+        </w:rPr>
+        <w:lastRenderedPageBreak/>
+        <w:drawing>
+          <wp:inline distT="0" distB="0" distL="0" distR="0" wp14:anchorId="50E77969" wp14:editId="51001F8E">
+            <wp:extent cx="6120130" cy="1487805"/>
+            <wp:effectExtent l="0" t="0" r="0" b="0"/>
+            <wp:docPr id="19" name="Immagine 19"/>
+            <wp:cNvGraphicFramePr>
+              <a:graphicFrameLocks xmlns:a="http://schemas.openxmlformats.org/drawingml/2006/main" noChangeAspect="1"/>
+            </wp:cNvGraphicFramePr>
+            <a:graphic xmlns:a="http://schemas.openxmlformats.org/drawingml/2006/main">
+              <a:graphicData uri="http://schemas.openxmlformats.org/drawingml/2006/picture">
+                <pic:pic xmlns:pic="http://schemas.openxmlformats.org/drawingml/2006/picture">
+                  <pic:nvPicPr>
+                    <pic:cNvPr id="1" name=""/>
+                    <pic:cNvPicPr/>
+                  </pic:nvPicPr>
+                  <pic:blipFill>
+                    <a:blip r:embed="rId20"/>
+                    <a:stretch>
+                      <a:fillRect/>
+                    </a:stretch>
+                  </pic:blipFill>
+                  <pic:spPr>
+                    <a:xfrm>
+                      <a:off x="0" y="0"/>
+                      <a:ext cx="6120130" cy="1487805"/>
+                    </a:xfrm>
+                    <a:prstGeom prst="rect">
+                      <a:avLst/>
+                    </a:prstGeom>
+                  </pic:spPr>
+                </pic:pic>
+              </a:graphicData>
+            </a:graphic>
+          </wp:inline>
+        </w:drawing>
+      </w:r>
+    </w:p>
+    <w:p>
+      <w:pPr>
+        <w:rPr>
+          <w:sz w:val="28"/>
+          <w:szCs w:val="28"/>
+        </w:rPr>
+      </w:pPr>
+    </w:p>
+    <w:p>
+      <w:pPr>
+        <w:pStyle w:val="Paragrafoelenco"/>
+        <w:numPr>
+          <w:ilvl w:val="0"/>
+          <w:numId w:val="3"/>
+        </w:numPr>
+        <w:rPr>
+          <w:b/>
+          <w:bCs/>
+          <w:sz w:val="28"/>
+          <w:szCs w:val="28"/>
+        </w:rPr>
+      </w:pPr>
+      <w:proofErr w:type="spellStart"/>
+      <w:r>
+        <w:rPr>
+          <w:b/>
+          <w:bCs/>
+          <w:sz w:val="28"/>
+          <w:szCs w:val="28"/>
+        </w:rPr>
+        <w:t>rimuoviCopieComponente</w:t>
+      </w:r>
+      <w:proofErr w:type="spellEnd"/>
+    </w:p>
+    <w:p>
+      <w:pPr>
+        <w:pStyle w:val="Paragrafoelenco"/>
+        <w:numPr>
+          <w:ilvl w:val="1"/>
+          <w:numId w:val="3"/>
+        </w:numPr>
+        <w:rPr>
+          <w:sz w:val="28"/>
+          <w:szCs w:val="28"/>
+        </w:rPr>
+      </w:pPr>
+      <w:r>
+        <w:rPr>
+          <w:sz w:val="28"/>
+          <w:szCs w:val="28"/>
+        </w:rPr>
+        <w:t xml:space="preserve">In quanto l’acquisto è stato finalizzato, le copie che sono state acquistate dai clienti vanno rimosse in quanto non </w:t>
+      </w:r>
+      <w:r>
+        <w:rPr>
+          <w:sz w:val="28"/>
+          <w:szCs w:val="28"/>
+        </w:rPr>
+        <w:t>più</w:t>
+      </w:r>
+      <w:r>
+        <w:rPr>
+          <w:sz w:val="28"/>
+          <w:szCs w:val="28"/>
+        </w:rPr>
+        <w:t xml:space="preserve"> disponibili. (L’id delle suddette copie viene comunque salvato nell’ordine effettuato, </w:t>
+      </w:r>
+      <w:r>
+        <w:rPr>
+          <w:sz w:val="28"/>
+          <w:szCs w:val="28"/>
+        </w:rPr>
+        <w:t>in modo tale da avere comunque traccia di ciò che è stato venduto</w:t>
+      </w:r>
+      <w:r>
+        <w:rPr>
+          <w:sz w:val="28"/>
+          <w:szCs w:val="28"/>
+        </w:rPr>
+        <w:t>)</w:t>
+      </w:r>
+      <w:r>
+        <w:rPr>
+          <w:sz w:val="28"/>
+          <w:szCs w:val="28"/>
+        </w:rPr>
+        <w:t>.</w:t>
+      </w:r>
+    </w:p>
+    <w:p>
+      <w:pPr>
+        <w:rPr>
+          <w:sz w:val="28"/>
+          <w:szCs w:val="28"/>
+        </w:rPr>
+      </w:pPr>
+    </w:p>
+    <w:p>
+      <w:pPr>
+        <w:rPr>
+          <w:sz w:val="28"/>
+          <w:szCs w:val="28"/>
+        </w:rPr>
+      </w:pPr>
+      <w:r>
+        <w:rPr>
+          <w:sz w:val="28"/>
+          <w:szCs w:val="28"/>
+        </w:rPr>
+        <w:drawing>
+          <wp:inline distT="0" distB="0" distL="0" distR="0" wp14:anchorId="757C5205" wp14:editId="230D7EBE">
+            <wp:extent cx="6120130" cy="1611630"/>
+            <wp:effectExtent l="0" t="0" r="0" b="7620"/>
+            <wp:docPr id="21" name="Immagine 21"/>
+            <wp:cNvGraphicFramePr>
+              <a:graphicFrameLocks xmlns:a="http://schemas.openxmlformats.org/drawingml/2006/main" noChangeAspect="1"/>
+            </wp:cNvGraphicFramePr>
+            <a:graphic xmlns:a="http://schemas.openxmlformats.org/drawingml/2006/main">
+              <a:graphicData uri="http://schemas.openxmlformats.org/drawingml/2006/picture">
+                <pic:pic xmlns:pic="http://schemas.openxmlformats.org/drawingml/2006/picture">
+                  <pic:nvPicPr>
+                    <pic:cNvPr id="1" name=""/>
+                    <pic:cNvPicPr/>
+                  </pic:nvPicPr>
+                  <pic:blipFill>
+                    <a:blip r:embed="rId21"/>
+                    <a:stretch>
+                      <a:fillRect/>
+                    </a:stretch>
+                  </pic:blipFill>
+                  <pic:spPr>
+                    <a:xfrm>
+                      <a:off x="0" y="0"/>
+                      <a:ext cx="6120130" cy="1611630"/>
+                    </a:xfrm>
+                    <a:prstGeom prst="rect">
+                      <a:avLst/>
+                    </a:prstGeom>
+                  </pic:spPr>
+                </pic:pic>
+              </a:graphicData>
+            </a:graphic>
+          </wp:inline>
+        </w:drawing>
+      </w:r>
+    </w:p>
+    <w:p>
+      <w:pPr>
         <w:rPr>
           <w:sz w:val="28"/>
           <w:szCs w:val="28"/>
@@ -1910,38 +2256,448 @@
         <w:t xml:space="preserve"> </w:t>
       </w:r>
     </w:p>
+    <w:p>
+      <w:pPr>
+        <w:rPr>
+          <w:sz w:val="28"/>
+          <w:szCs w:val="28"/>
+        </w:rPr>
+      </w:pPr>
+    </w:p>
+    <w:p>
+      <w:pPr>
+        <w:pStyle w:val="Titolo1"/>
+      </w:pPr>
+      <w:bookmarkStart w:id="5" w:name="_Toc32314425"/>
+      <w:r>
+        <w:t>UC6</w:t>
+      </w:r>
+      <w:bookmarkEnd w:id="5"/>
+    </w:p>
+    <w:p>
+      <w:pPr>
+        <w:rPr>
+          <w:sz w:val="28"/>
+          <w:szCs w:val="28"/>
+        </w:rPr>
+      </w:pPr>
+      <w:r>
+        <w:rPr>
+          <w:sz w:val="28"/>
+          <w:szCs w:val="28"/>
+        </w:rPr>
+        <w:t>Tale caso d’uso si compone</w:t>
+      </w:r>
+      <w:r>
+        <w:rPr>
+          <w:sz w:val="28"/>
+          <w:szCs w:val="28"/>
+        </w:rPr>
+        <w:t>, nonostante esso sia un caso d’uso CRUD, risulta essere di fondamentale importanza per dar forma al progetto: difatti tale caso d’uso si occupa della registrazione del cliente, garantendo l’esistenza di utenti con una mail univoca.</w:t>
+      </w:r>
+    </w:p>
+    <w:p>
+      <w:pPr>
+        <w:rPr>
+          <w:sz w:val="28"/>
+          <w:szCs w:val="28"/>
+        </w:rPr>
+      </w:pPr>
+      <w:r>
+        <w:rPr>
+          <w:sz w:val="28"/>
+          <w:szCs w:val="28"/>
+        </w:rPr>
+        <w:t>Tale caso d’uso prevede un’unica funzione fondamentale detta “</w:t>
+      </w:r>
+      <w:r>
+        <w:rPr>
+          <w:b/>
+          <w:bCs/>
+          <w:sz w:val="28"/>
+          <w:szCs w:val="28"/>
+        </w:rPr>
+        <w:t>richiedi registrazione</w:t>
+      </w:r>
+      <w:r>
+        <w:rPr>
+          <w:sz w:val="28"/>
+          <w:szCs w:val="28"/>
+        </w:rPr>
+        <w:t>”.</w:t>
+      </w:r>
+    </w:p>
+    <w:p>
+      <w:pPr>
+        <w:rPr>
+          <w:sz w:val="28"/>
+          <w:szCs w:val="28"/>
+        </w:rPr>
+      </w:pPr>
+      <w:r>
+        <w:rPr>
+          <w:sz w:val="28"/>
+          <w:szCs w:val="28"/>
+        </w:rPr>
+        <w:t xml:space="preserve">Tale funzione prende in input tutti i dati del cliente, e si assicura per prima cosa che la mail fornita non sia </w:t>
+      </w:r>
+      <w:r>
+        <w:rPr>
+          <w:sz w:val="28"/>
+          <w:szCs w:val="28"/>
+        </w:rPr>
+        <w:t>già</w:t>
+      </w:r>
+      <w:r>
+        <w:rPr>
+          <w:sz w:val="28"/>
+          <w:szCs w:val="28"/>
+        </w:rPr>
+        <w:t xml:space="preserve"> esistente in memoria del sistema, e successivamente si assicura che il cliente abbia inserito una password corrispondente al campo di conferma di quest’ultima.</w:t>
+      </w:r>
+    </w:p>
+    <w:p>
+      <w:pPr>
+        <w:rPr>
+          <w:sz w:val="28"/>
+          <w:szCs w:val="28"/>
+        </w:rPr>
+      </w:pPr>
+      <w:r>
+        <w:rPr>
+          <w:sz w:val="28"/>
+          <w:szCs w:val="28"/>
+        </w:rPr>
+        <w:lastRenderedPageBreak/>
+        <w:t xml:space="preserve">Solo dopo aver passato con successo tali controlli </w:t>
+      </w:r>
+      <w:r>
+        <w:rPr>
+          <w:sz w:val="28"/>
+          <w:szCs w:val="28"/>
+        </w:rPr>
+        <w:t>verrà</w:t>
+      </w:r>
+      <w:r>
+        <w:rPr>
+          <w:sz w:val="28"/>
+          <w:szCs w:val="28"/>
+        </w:rPr>
+        <w:t xml:space="preserve"> creata un’istanza di cliente, la quale </w:t>
+      </w:r>
+      <w:r>
+        <w:rPr>
+          <w:sz w:val="28"/>
+          <w:szCs w:val="28"/>
+        </w:rPr>
+        <w:t>verrà</w:t>
+      </w:r>
+      <w:r>
+        <w:rPr>
+          <w:sz w:val="28"/>
+          <w:szCs w:val="28"/>
+        </w:rPr>
+        <w:t xml:space="preserve"> salvata nella memoria del sistema.</w:t>
+      </w:r>
+    </w:p>
+    <w:p>
+      <w:pPr>
+        <w:rPr>
+          <w:sz w:val="28"/>
+          <w:szCs w:val="28"/>
+        </w:rPr>
+      </w:pPr>
+    </w:p>
+    <w:p>
+      <w:pPr>
+        <w:rPr>
+          <w:sz w:val="28"/>
+          <w:szCs w:val="28"/>
+        </w:rPr>
+      </w:pPr>
+      <w:r>
+        <w:rPr>
+          <w:sz w:val="28"/>
+          <w:szCs w:val="28"/>
+        </w:rPr>
+        <w:drawing>
+          <wp:inline distT="0" distB="0" distL="0" distR="0" wp14:anchorId="554B49AE" wp14:editId="44F25C4A">
+            <wp:extent cx="6120130" cy="3768725"/>
+            <wp:effectExtent l="0" t="0" r="0" b="3175"/>
+            <wp:docPr id="22" name="Immagine 22"/>
+            <wp:cNvGraphicFramePr>
+              <a:graphicFrameLocks xmlns:a="http://schemas.openxmlformats.org/drawingml/2006/main" noChangeAspect="1"/>
+            </wp:cNvGraphicFramePr>
+            <a:graphic xmlns:a="http://schemas.openxmlformats.org/drawingml/2006/main">
+              <a:graphicData uri="http://schemas.openxmlformats.org/drawingml/2006/picture">
+                <pic:pic xmlns:pic="http://schemas.openxmlformats.org/drawingml/2006/picture">
+                  <pic:nvPicPr>
+                    <pic:cNvPr id="1" name=""/>
+                    <pic:cNvPicPr/>
+                  </pic:nvPicPr>
+                  <pic:blipFill>
+                    <a:blip r:embed="rId22"/>
+                    <a:stretch>
+                      <a:fillRect/>
+                    </a:stretch>
+                  </pic:blipFill>
+                  <pic:spPr>
+                    <a:xfrm>
+                      <a:off x="0" y="0"/>
+                      <a:ext cx="6120130" cy="3768725"/>
+                    </a:xfrm>
+                    <a:prstGeom prst="rect">
+                      <a:avLst/>
+                    </a:prstGeom>
+                  </pic:spPr>
+                </pic:pic>
+              </a:graphicData>
+            </a:graphic>
+          </wp:inline>
+        </w:drawing>
+      </w:r>
+    </w:p>
     <w:p/>
-    <w:p/>
     <w:p>
       <w:pPr>
         <w:pStyle w:val="Titolo1"/>
       </w:pPr>
-      <w:bookmarkStart w:id="5" w:name="_Toc32314425"/>
-      <w:r>
+      <w:bookmarkStart w:id="6" w:name="_Toc32314426"/>
+      <w:r>
+        <w:t>UC7</w:t>
+      </w:r>
+      <w:bookmarkEnd w:id="6"/>
+    </w:p>
+    <w:p>
+      <w:pPr>
+        <w:rPr>
+          <w:sz w:val="28"/>
+          <w:szCs w:val="28"/>
+        </w:rPr>
+      </w:pPr>
+      <w:r>
+        <w:rPr>
+          <w:sz w:val="28"/>
+          <w:szCs w:val="28"/>
+        </w:rPr>
+        <w:t>Anche t</w:t>
+      </w:r>
+      <w:r>
+        <w:rPr>
+          <w:sz w:val="28"/>
+          <w:szCs w:val="28"/>
+        </w:rPr>
+        <w:t xml:space="preserve">ale caso d’uso </w:t>
+      </w:r>
+      <w:r>
+        <w:rPr>
+          <w:sz w:val="28"/>
+          <w:szCs w:val="28"/>
+        </w:rPr>
+        <w:t xml:space="preserve">risulta fondamentale </w:t>
+      </w:r>
+      <w:r>
+        <w:rPr>
+          <w:sz w:val="28"/>
+          <w:szCs w:val="28"/>
+        </w:rPr>
+        <w:t>nonostante esso sia un caso d’uso CRUD</w:t>
+      </w:r>
+      <w:r>
+        <w:rPr>
+          <w:sz w:val="28"/>
+          <w:szCs w:val="28"/>
+        </w:rPr>
+        <w:t>: difatti il suddetto use case consente di autenticare un cliente o un amministratore, e di conseguenza consentire l’esecuzione (o meno) di specifiche operazioni.</w:t>
+      </w:r>
+    </w:p>
+    <w:p>
+      <w:pPr>
+        <w:rPr>
+          <w:sz w:val="28"/>
+          <w:szCs w:val="28"/>
+        </w:rPr>
+      </w:pPr>
+      <w:r>
+        <w:rPr>
+          <w:sz w:val="28"/>
+          <w:szCs w:val="28"/>
+        </w:rPr>
+        <w:t xml:space="preserve">Ad esempio ad un </w:t>
+      </w:r>
+      <w:r>
+        <w:rPr>
+          <w:sz w:val="28"/>
+          <w:szCs w:val="28"/>
+        </w:rPr>
+        <w:t>cliente</w:t>
+      </w:r>
+      <w:r>
+        <w:rPr>
+          <w:sz w:val="28"/>
+          <w:szCs w:val="28"/>
+        </w:rPr>
+        <w:t xml:space="preserve"> </w:t>
+      </w:r>
+      <w:proofErr w:type="spellStart"/>
+      <w:r>
+        <w:rPr>
+          <w:sz w:val="28"/>
+          <w:szCs w:val="28"/>
+        </w:rPr>
+        <w:t>sará</w:t>
+      </w:r>
+      <w:proofErr w:type="spellEnd"/>
+      <w:r>
+        <w:rPr>
+          <w:sz w:val="28"/>
+          <w:szCs w:val="28"/>
+        </w:rPr>
+        <w:t xml:space="preserve"> vietato inserire delle componenti o delle copie all’interno della memoria del sistema, in quanto tale operazione è riservata solo a quegli utenti che sono in grado di </w:t>
+      </w:r>
+      <w:r>
+        <w:rPr>
+          <w:sz w:val="28"/>
+          <w:szCs w:val="28"/>
+        </w:rPr>
+        <w:t>identificarsi come amministratori di sistema.</w:t>
+      </w:r>
+    </w:p>
+    <w:p>
+      <w:pPr>
+        <w:rPr>
+          <w:sz w:val="28"/>
+          <w:szCs w:val="28"/>
+        </w:rPr>
+      </w:pPr>
+      <w:r>
+        <w:rPr>
+          <w:sz w:val="28"/>
+          <w:szCs w:val="28"/>
+        </w:rPr>
+        <w:t>Tale caso d’uso prevede un’unica funzione fondamentale detta “</w:t>
+      </w:r>
+      <w:r>
+        <w:rPr>
+          <w:b/>
+          <w:bCs/>
+          <w:sz w:val="28"/>
+          <w:szCs w:val="28"/>
+        </w:rPr>
+        <w:t>effettua login</w:t>
+      </w:r>
+      <w:r>
+        <w:rPr>
+          <w:sz w:val="28"/>
+          <w:szCs w:val="28"/>
+        </w:rPr>
+        <w:t>”.</w:t>
+      </w:r>
+    </w:p>
+    <w:p>
+      <w:pPr>
+        <w:rPr>
+          <w:sz w:val="28"/>
+          <w:szCs w:val="28"/>
+        </w:rPr>
+      </w:pPr>
+      <w:r>
+        <w:rPr>
+          <w:sz w:val="28"/>
+          <w:szCs w:val="28"/>
+        </w:rPr>
+        <w:t xml:space="preserve">Tale funzione prende in input, oltre alla e-mail e password dell’utente, un parametro “tipologia”, in quanto si vuole comprendere se colui che sta effettuando l’accesso al sistema sia un cliente o un amministratore: sulla base di tale parametro verrà chiamata la funzione </w:t>
+      </w:r>
+      <w:proofErr w:type="spellStart"/>
+      <w:r>
+        <w:rPr>
+          <w:sz w:val="28"/>
+          <w:szCs w:val="28"/>
+        </w:rPr>
+        <w:t>getUtente</w:t>
+      </w:r>
+      <w:proofErr w:type="spellEnd"/>
+      <w:r>
+        <w:rPr>
+          <w:sz w:val="28"/>
+          <w:szCs w:val="28"/>
+        </w:rPr>
+        <w:t xml:space="preserve"> o </w:t>
+      </w:r>
+      <w:proofErr w:type="spellStart"/>
+      <w:r>
+        <w:rPr>
+          <w:sz w:val="28"/>
+          <w:szCs w:val="28"/>
+        </w:rPr>
+        <w:t>getAmministratore</w:t>
+      </w:r>
+      <w:proofErr w:type="spellEnd"/>
+      <w:r>
+        <w:rPr>
+          <w:sz w:val="28"/>
+          <w:szCs w:val="28"/>
+        </w:rPr>
+        <w:t>, le quali effettueranno i controlli utilizzando rispettivamente una mappa di clienti e una mappa di amministratori registrati al servizio.</w:t>
+      </w:r>
+    </w:p>
+    <w:p>
+      <w:pPr>
+        <w:rPr>
+          <w:sz w:val="28"/>
+          <w:szCs w:val="28"/>
+        </w:rPr>
+      </w:pPr>
+    </w:p>
+    <w:p>
+      <w:pPr>
+        <w:rPr>
+          <w:sz w:val="28"/>
+          <w:szCs w:val="28"/>
+        </w:rPr>
+      </w:pPr>
+      <w:r>
+        <w:rPr>
+          <w:sz w:val="28"/>
+          <w:szCs w:val="28"/>
+        </w:rPr>
         <w:lastRenderedPageBreak/>
-        <w:t>UC6</w:t>
-      </w:r>
-      <w:bookmarkEnd w:id="5"/>
-    </w:p>
-    <w:p/>
-    <w:p/>
-    <w:p>
-      <w:pPr>
-        <w:pStyle w:val="Titolo1"/>
-      </w:pPr>
-      <w:bookmarkStart w:id="6" w:name="_Toc32314426"/>
-      <w:r>
-        <w:t>UC7</w:t>
-      </w:r>
-      <w:bookmarkEnd w:id="6"/>
-    </w:p>
-    <w:p>
-      <w:pPr>
-        <w:rPr>
-          <w:sz w:val="28"/>
-          <w:szCs w:val="28"/>
-        </w:rPr>
-      </w:pPr>
+        <w:drawing>
+          <wp:inline distT="0" distB="0" distL="0" distR="0" wp14:anchorId="33079FCF" wp14:editId="468AA8DB">
+            <wp:extent cx="5387807" cy="2354784"/>
+            <wp:effectExtent l="0" t="0" r="3810" b="7620"/>
+            <wp:docPr id="24" name="Immagine 24"/>
+            <wp:cNvGraphicFramePr>
+              <a:graphicFrameLocks xmlns:a="http://schemas.openxmlformats.org/drawingml/2006/main" noChangeAspect="1"/>
+            </wp:cNvGraphicFramePr>
+            <a:graphic xmlns:a="http://schemas.openxmlformats.org/drawingml/2006/main">
+              <a:graphicData uri="http://schemas.openxmlformats.org/drawingml/2006/picture">
+                <pic:pic xmlns:pic="http://schemas.openxmlformats.org/drawingml/2006/picture">
+                  <pic:nvPicPr>
+                    <pic:cNvPr id="1" name=""/>
+                    <pic:cNvPicPr/>
+                  </pic:nvPicPr>
+                  <pic:blipFill>
+                    <a:blip r:embed="rId23"/>
+                    <a:stretch>
+                      <a:fillRect/>
+                    </a:stretch>
+                  </pic:blipFill>
+                  <pic:spPr>
+                    <a:xfrm>
+                      <a:off x="0" y="0"/>
+                      <a:ext cx="5387807" cy="2354784"/>
+                    </a:xfrm>
+                    <a:prstGeom prst="rect">
+                      <a:avLst/>
+                    </a:prstGeom>
+                  </pic:spPr>
+                </pic:pic>
+              </a:graphicData>
+            </a:graphic>
+          </wp:inline>
+        </w:drawing>
+      </w:r>
     </w:p>
     <w:p>
       <w:pPr>
@@ -1953,6 +2709,7 @@
       </w:pPr>
     </w:p>
     <w:sectPr>
+      <w:headerReference w:type="default" r:id="rId24"/>
       <w:pgSz w:w="11906" w:h="16838"/>
       <w:pgMar w:top="1417" w:right="1134" w:bottom="1134" w:left="1134" w:header="708" w:footer="708" w:gutter="0"/>
       <w:cols w:space="708"/>
@@ -1960,6 +2717,125 @@
     </w:sectPr>
   </w:body>
 </w:document>
+</file>
+
+<file path=word/endnotes.xml><?xml version="1.0" encoding="utf-8"?>
+<w:endnotes xmlns:wpc="http://schemas.microsoft.com/office/word/2010/wordprocessingCanvas" xmlns:cx="http://schemas.microsoft.com/office/drawing/2014/chartex" xmlns:cx1="http://schemas.microsoft.com/office/drawing/2015/9/8/chartex" xmlns:cx2="http://schemas.microsoft.com/office/drawing/2015/10/21/chartex" xmlns:cx3="http://schemas.microsoft.com/office/drawing/2016/5/9/chartex" xmlns:cx4="http://schemas.microsoft.com/office/drawing/2016/5/10/chartex" xmlns:cx5="http://schemas.microsoft.com/office/drawing/2016/5/11/chartex" xmlns:cx6="http://schemas.microsoft.com/office/drawing/2016/5/12/chartex" xmlns:cx7="http://schemas.microsoft.com/office/drawing/2016/5/13/chartex" xmlns:cx8="http://schemas.microsoft.com/office/drawing/2016/5/14/chartex" xmlns:mc="http://schemas.openxmlformats.org/markup-compatibility/2006" xmlns:aink="http://schemas.microsoft.com/office/drawing/2016/ink" xmlns:am3d="http://schemas.microsoft.com/office/drawing/2017/model3d" xmlns:o="urn:schemas-microsoft-com:office:office" xmlns:r="http://schemas.openxmlformats.org/officeDocument/2006/relationships" xmlns:m="http://schemas.openxmlformats.org/officeDocument/2006/math" xmlns:v="urn:schemas-microsoft-com:vml" xmlns:wp14="http://schemas.microsoft.com/office/word/2010/wordprocessingDrawing" xmlns:wp="http://schemas.openxmlformats.org/drawingml/2006/wordprocessingDrawing" xmlns:w10="urn:schemas-microsoft-com:office:word" xmlns:w="http://schemas.openxmlformats.org/wordprocessingml/2006/main" xmlns:w14="http://schemas.microsoft.com/office/word/2010/wordml" xmlns:w15="http://schemas.microsoft.com/office/word/2012/wordml" xmlns:w16cid="http://schemas.microsoft.com/office/word/2016/wordml/cid" xmlns:w16se="http://schemas.microsoft.com/office/word/2015/wordml/symex" xmlns:wpg="http://schemas.microsoft.com/office/word/2010/wordprocessingGroup" xmlns:wpi="http://schemas.microsoft.com/office/word/2010/wordprocessingInk" xmlns:wne="http://schemas.microsoft.com/office/word/2006/wordml" xmlns:wps="http://schemas.microsoft.com/office/word/2010/wordprocessingShape" mc:Ignorable="w14 w15 w16se w16cid wp14">
+  <w:endnote w:type="separator" w:id="-1">
+    <w:p>
+      <w:pPr>
+        <w:spacing w:after="0" w:line="240" w:lineRule="auto"/>
+      </w:pPr>
+      <w:r>
+        <w:separator/>
+      </w:r>
+    </w:p>
+  </w:endnote>
+  <w:endnote w:type="continuationSeparator" w:id="0">
+    <w:p>
+      <w:pPr>
+        <w:spacing w:after="0" w:line="240" w:lineRule="auto"/>
+      </w:pPr>
+      <w:r>
+        <w:continuationSeparator/>
+      </w:r>
+    </w:p>
+  </w:endnote>
+</w:endnotes>
+</file>
+
+<file path=word/footnotes.xml><?xml version="1.0" encoding="utf-8"?>
+<w:footnotes xmlns:wpc="http://schemas.microsoft.com/office/word/2010/wordprocessingCanvas" xmlns:cx="http://schemas.microsoft.com/office/drawing/2014/chartex" xmlns:cx1="http://schemas.microsoft.com/office/drawing/2015/9/8/chartex" xmlns:cx2="http://schemas.microsoft.com/office/drawing/2015/10/21/chartex" xmlns:cx3="http://schemas.microsoft.com/office/drawing/2016/5/9/chartex" xmlns:cx4="http://schemas.microsoft.com/office/drawing/2016/5/10/chartex" xmlns:cx5="http://schemas.microsoft.com/office/drawing/2016/5/11/chartex" xmlns:cx6="http://schemas.microsoft.com/office/drawing/2016/5/12/chartex" xmlns:cx7="http://schemas.microsoft.com/office/drawing/2016/5/13/chartex" xmlns:cx8="http://schemas.microsoft.com/office/drawing/2016/5/14/chartex" xmlns:mc="http://schemas.openxmlformats.org/markup-compatibility/2006" xmlns:aink="http://schemas.microsoft.com/office/drawing/2016/ink" xmlns:am3d="http://schemas.microsoft.com/office/drawing/2017/model3d" xmlns:o="urn:schemas-microsoft-com:office:office" xmlns:r="http://schemas.openxmlformats.org/officeDocument/2006/relationships" xmlns:m="http://schemas.openxmlformats.org/officeDocument/2006/math" xmlns:v="urn:schemas-microsoft-com:vml" xmlns:wp14="http://schemas.microsoft.com/office/word/2010/wordprocessingDrawing" xmlns:wp="http://schemas.openxmlformats.org/drawingml/2006/wordprocessingDrawing" xmlns:w10="urn:schemas-microsoft-com:office:word" xmlns:w="http://schemas.openxmlformats.org/wordprocessingml/2006/main" xmlns:w14="http://schemas.microsoft.com/office/word/2010/wordml" xmlns:w15="http://schemas.microsoft.com/office/word/2012/wordml" xmlns:w16cid="http://schemas.microsoft.com/office/word/2016/wordml/cid" xmlns:w16se="http://schemas.microsoft.com/office/word/2015/wordml/symex" xmlns:wpg="http://schemas.microsoft.com/office/word/2010/wordprocessingGroup" xmlns:wpi="http://schemas.microsoft.com/office/word/2010/wordprocessingInk" xmlns:wne="http://schemas.microsoft.com/office/word/2006/wordml" xmlns:wps="http://schemas.microsoft.com/office/word/2010/wordprocessingShape" mc:Ignorable="w14 w15 w16se w16cid wp14">
+  <w:footnote w:type="separator" w:id="-1">
+    <w:p>
+      <w:pPr>
+        <w:spacing w:after="0" w:line="240" w:lineRule="auto"/>
+      </w:pPr>
+      <w:r>
+        <w:separator/>
+      </w:r>
+    </w:p>
+  </w:footnote>
+  <w:footnote w:type="continuationSeparator" w:id="0">
+    <w:p>
+      <w:pPr>
+        <w:spacing w:after="0" w:line="240" w:lineRule="auto"/>
+      </w:pPr>
+      <w:r>
+        <w:continuationSeparator/>
+      </w:r>
+    </w:p>
+  </w:footnote>
+</w:footnotes>
+</file>
+
+<file path=word/header1.xml><?xml version="1.0" encoding="utf-8"?>
+<w:hdr xmlns:wpc="http://schemas.microsoft.com/office/word/2010/wordprocessingCanvas" xmlns:cx="http://schemas.microsoft.com/office/drawing/2014/chartex" xmlns:cx1="http://schemas.microsoft.com/office/drawing/2015/9/8/chartex" xmlns:cx2="http://schemas.microsoft.com/office/drawing/2015/10/21/chartex" xmlns:cx3="http://schemas.microsoft.com/office/drawing/2016/5/9/chartex" xmlns:cx4="http://schemas.microsoft.com/office/drawing/2016/5/10/chartex" xmlns:cx5="http://schemas.microsoft.com/office/drawing/2016/5/11/chartex" xmlns:cx6="http://schemas.microsoft.com/office/drawing/2016/5/12/chartex" xmlns:cx7="http://schemas.microsoft.com/office/drawing/2016/5/13/chartex" xmlns:cx8="http://schemas.microsoft.com/office/drawing/2016/5/14/chartex" xmlns:mc="http://schemas.openxmlformats.org/markup-compatibility/2006" xmlns:aink="http://schemas.microsoft.com/office/drawing/2016/ink" xmlns:am3d="http://schemas.microsoft.com/office/drawing/2017/model3d" xmlns:o="urn:schemas-microsoft-com:office:office" xmlns:r="http://schemas.openxmlformats.org/officeDocument/2006/relationships" xmlns:m="http://schemas.openxmlformats.org/officeDocument/2006/math" xmlns:v="urn:schemas-microsoft-com:vml" xmlns:wp14="http://schemas.microsoft.com/office/word/2010/wordprocessingDrawing" xmlns:wp="http://schemas.openxmlformats.org/drawingml/2006/wordprocessingDrawing" xmlns:w10="urn:schemas-microsoft-com:office:word" xmlns:w="http://schemas.openxmlformats.org/wordprocessingml/2006/main" xmlns:w14="http://schemas.microsoft.com/office/word/2010/wordml" xmlns:w15="http://schemas.microsoft.com/office/word/2012/wordml" xmlns:w16cid="http://schemas.microsoft.com/office/word/2016/wordml/cid" xmlns:w16se="http://schemas.microsoft.com/office/word/2015/wordml/symex" xmlns:wpg="http://schemas.microsoft.com/office/word/2010/wordprocessingGroup" xmlns:wpi="http://schemas.microsoft.com/office/word/2010/wordprocessingInk" xmlns:wne="http://schemas.microsoft.com/office/word/2006/wordml" xmlns:wps="http://schemas.microsoft.com/office/word/2010/wordprocessingShape" mc:Ignorable="w14 w15 w16se w16cid wp14">
+  <w:p>
+    <w:pPr>
+      <w:pStyle w:val="Intestazione"/>
+      <w:jc w:val="right"/>
+      <w:rPr>
+        <w:color w:val="8496B0" w:themeColor="text2" w:themeTint="99"/>
+        <w:sz w:val="24"/>
+        <w:szCs w:val="24"/>
+      </w:rPr>
+    </w:pPr>
+    <w:r>
+      <w:rPr>
+        <w:color w:val="8496B0" w:themeColor="text2" w:themeTint="99"/>
+        <w:sz w:val="24"/>
+        <w:szCs w:val="24"/>
+      </w:rPr>
+      <w:t xml:space="preserve">Pag. </w:t>
+    </w:r>
+    <w:r>
+      <w:rPr>
+        <w:color w:val="8496B0" w:themeColor="text2" w:themeTint="99"/>
+        <w:sz w:val="24"/>
+        <w:szCs w:val="24"/>
+      </w:rPr>
+      <w:fldChar w:fldCharType="begin"/>
+    </w:r>
+    <w:r>
+      <w:rPr>
+        <w:color w:val="8496B0" w:themeColor="text2" w:themeTint="99"/>
+        <w:sz w:val="24"/>
+        <w:szCs w:val="24"/>
+      </w:rPr>
+      <w:instrText>PAGE   \* MERGEFORMAT</w:instrText>
+    </w:r>
+    <w:r>
+      <w:rPr>
+        <w:color w:val="8496B0" w:themeColor="text2" w:themeTint="99"/>
+        <w:sz w:val="24"/>
+        <w:szCs w:val="24"/>
+      </w:rPr>
+      <w:fldChar w:fldCharType="separate"/>
+    </w:r>
+    <w:r>
+      <w:rPr>
+        <w:color w:val="8496B0" w:themeColor="text2" w:themeTint="99"/>
+        <w:sz w:val="24"/>
+        <w:szCs w:val="24"/>
+      </w:rPr>
+      <w:t>2</w:t>
+    </w:r>
+    <w:r>
+      <w:rPr>
+        <w:color w:val="8496B0" w:themeColor="text2" w:themeTint="99"/>
+        <w:sz w:val="24"/>
+        <w:szCs w:val="24"/>
+      </w:rPr>
+      <w:fldChar w:fldCharType="end"/>
+    </w:r>
+  </w:p>
+  <w:p>
+    <w:pPr>
+      <w:pStyle w:val="Intestazione"/>
+    </w:pPr>
+  </w:p>
+</w:hdr>
 </file>
 
 <file path=word/numbering.xml><?xml version="1.0" encoding="utf-8"?>
@@ -2082,7 +2958,7 @@
   <w:abstractNum w:abstractNumId="1" w15:restartNumberingAfterBreak="0">
     <w:nsid w:val="62896A15"/>
     <w:multiLevelType w:val="hybridMultilevel"/>
-    <w:tmpl w:val="007A955E"/>
+    <w:tmpl w:val="6D18AF9A"/>
     <w:lvl w:ilvl="0" w:tplc="0410000B">
       <w:start w:val="1"/>
       <w:numFmt w:val="bullet"/>
@@ -2825,6 +3701,50 @@
       <w:contextualSpacing/>
     </w:pPr>
   </w:style>
+  <w:style w:type="paragraph" w:styleId="Intestazione">
+    <w:name w:val="header"/>
+    <w:basedOn w:val="Normale"/>
+    <w:link w:val="IntestazioneCarattere"/>
+    <w:uiPriority w:val="99"/>
+    <w:unhideWhenUsed/>
+    <w:rsid w:val="00AC5B63"/>
+    <w:pPr>
+      <w:tabs>
+        <w:tab w:val="center" w:pos="4819"/>
+        <w:tab w:val="right" w:pos="9638"/>
+      </w:tabs>
+      <w:spacing w:after="0" w:line="240" w:lineRule="auto"/>
+    </w:pPr>
+  </w:style>
+  <w:style w:type="character" w:customStyle="1" w:styleId="IntestazioneCarattere">
+    <w:name w:val="Intestazione Carattere"/>
+    <w:basedOn w:val="Carpredefinitoparagrafo"/>
+    <w:link w:val="Intestazione"/>
+    <w:uiPriority w:val="99"/>
+    <w:rsid w:val="00AC5B63"/>
+  </w:style>
+  <w:style w:type="paragraph" w:styleId="Pidipagina">
+    <w:name w:val="footer"/>
+    <w:basedOn w:val="Normale"/>
+    <w:link w:val="PidipaginaCarattere"/>
+    <w:uiPriority w:val="99"/>
+    <w:unhideWhenUsed/>
+    <w:rsid w:val="00AC5B63"/>
+    <w:pPr>
+      <w:tabs>
+        <w:tab w:val="center" w:pos="4819"/>
+        <w:tab w:val="right" w:pos="9638"/>
+      </w:tabs>
+      <w:spacing w:after="0" w:line="240" w:lineRule="auto"/>
+    </w:pPr>
+  </w:style>
+  <w:style w:type="character" w:customStyle="1" w:styleId="PidipaginaCarattere">
+    <w:name w:val="Piè di pagina Carattere"/>
+    <w:basedOn w:val="Carpredefinitoparagrafo"/>
+    <w:link w:val="Pidipagina"/>
+    <w:uiPriority w:val="99"/>
+    <w:rsid w:val="00AC5B63"/>
+  </w:style>
 </w:styles>
 </file>
 

</xml_diff>

<commit_message>
Aggiornamento file Astah + aggiornamento documento iterazione 3
</commit_message>
<xml_diff>
--- a/ITERAZIONE 3/SSD e CONTRATTI/Discussione Iterazione 3.docx
+++ b/ITERAZIONE 3/SSD e CONTRATTI/Discussione Iterazione 3.docx
@@ -759,6 +759,9 @@
     <w:p/>
     <w:p>
       <w:r>
+        <w:rPr>
+          <w:noProof/>
+        </w:rPr>
         <w:drawing>
           <wp:inline distT="0" distB="0" distL="0" distR="0" wp14:anchorId="181B02B2" wp14:editId="46C1785C">
             <wp:extent cx="6445487" cy="4314825"/>
@@ -825,14 +828,11 @@
     </w:p>
     <w:p>
       <w:r>
-        <w:rPr>
-          <w:noProof/>
-        </w:rPr>
         <w:drawing>
-          <wp:inline distT="0" distB="0" distL="0" distR="0" wp14:anchorId="236AB057" wp14:editId="74A04328">
-            <wp:extent cx="6164580" cy="2302603"/>
-            <wp:effectExtent l="0" t="0" r="7620" b="2540"/>
-            <wp:docPr id="2" name="Immagine 2"/>
+          <wp:inline distT="0" distB="0" distL="0" distR="0" wp14:anchorId="52272CC1" wp14:editId="1D51776B">
+            <wp:extent cx="6120130" cy="1985010"/>
+            <wp:effectExtent l="0" t="0" r="0" b="0"/>
+            <wp:docPr id="6" name="Immagine 6"/>
             <wp:cNvGraphicFramePr>
               <a:graphicFrameLocks xmlns:a="http://schemas.openxmlformats.org/drawingml/2006/main" noChangeAspect="1"/>
             </wp:cNvGraphicFramePr>
@@ -852,7 +852,7 @@
                   <pic:spPr>
                     <a:xfrm>
                       <a:off x="0" y="0"/>
-                      <a:ext cx="6180454" cy="2308532"/>
+                      <a:ext cx="6120130" cy="1985010"/>
                     </a:xfrm>
                     <a:prstGeom prst="rect">
                       <a:avLst/>
@@ -909,15 +909,14 @@
       </w:pPr>
       <w:r>
         <w:rPr>
-          <w:noProof/>
           <w:sz w:val="28"/>
           <w:szCs w:val="28"/>
         </w:rPr>
         <w:drawing>
-          <wp:inline distT="0" distB="0" distL="0" distR="0" wp14:anchorId="073E971B" wp14:editId="1E3119AF">
-            <wp:extent cx="6120130" cy="1893570"/>
-            <wp:effectExtent l="0" t="0" r="0" b="0"/>
-            <wp:docPr id="3" name="Immagine 3"/>
+          <wp:inline distT="0" distB="0" distL="0" distR="0" wp14:anchorId="02116DDC" wp14:editId="679150E0">
+            <wp:extent cx="6120130" cy="1743710"/>
+            <wp:effectExtent l="0" t="0" r="0" b="8890"/>
+            <wp:docPr id="8" name="Immagine 8"/>
             <wp:cNvGraphicFramePr>
               <a:graphicFrameLocks xmlns:a="http://schemas.openxmlformats.org/drawingml/2006/main" noChangeAspect="1"/>
             </wp:cNvGraphicFramePr>
@@ -937,7 +936,7 @@
                   <pic:spPr>
                     <a:xfrm>
                       <a:off x="0" y="0"/>
-                      <a:ext cx="6120130" cy="1893570"/>
+                      <a:ext cx="6120130" cy="1743710"/>
                     </a:xfrm>
                     <a:prstGeom prst="rect">
                       <a:avLst/>
@@ -1030,6 +1029,8 @@
       </w:r>
     </w:p>
     <w:p/>
+    <w:p/>
+    <w:p/>
     <w:p>
       <w:pPr>
         <w:pStyle w:val="Paragrafoelenco"/>
@@ -1153,7 +1154,6 @@
           <w:bCs/>
         </w:rPr>
       </w:pPr>
-      <w:proofErr w:type="spellStart"/>
       <w:r>
         <w:rPr>
           <w:b/>
@@ -1163,19 +1163,15 @@
         </w:rPr>
         <w:t>AcquistoHandler</w:t>
       </w:r>
-      <w:proofErr w:type="spellEnd"/>
     </w:p>
     <w:p/>
     <w:p>
       <w:r>
-        <w:rPr>
-          <w:noProof/>
-        </w:rPr>
         <w:drawing>
-          <wp:inline distT="0" distB="0" distL="0" distR="0" wp14:anchorId="22BF72DB" wp14:editId="25A603B7">
-            <wp:extent cx="4176122" cy="2027096"/>
+          <wp:inline distT="0" distB="0" distL="0" distR="0" wp14:anchorId="68835D85" wp14:editId="12A7B280">
+            <wp:extent cx="5738357" cy="2743438"/>
             <wp:effectExtent l="0" t="0" r="0" b="0"/>
-            <wp:docPr id="15" name="Immagine 15"/>
+            <wp:docPr id="9" name="Immagine 9"/>
             <wp:cNvGraphicFramePr>
               <a:graphicFrameLocks xmlns:a="http://schemas.openxmlformats.org/drawingml/2006/main" noChangeAspect="1"/>
             </wp:cNvGraphicFramePr>
@@ -1195,7 +1191,7 @@
                   <pic:spPr>
                     <a:xfrm>
                       <a:off x="0" y="0"/>
-                      <a:ext cx="4176122" cy="2027096"/>
+                      <a:ext cx="5738357" cy="2743438"/>
                     </a:xfrm>
                     <a:prstGeom prst="rect">
                       <a:avLst/>
@@ -1210,7 +1206,6 @@
     </w:p>
     <w:p/>
     <w:p/>
-    <w:p/>
     <w:p>
       <w:pPr>
         <w:pStyle w:val="Paragrafoelenco"/>
@@ -1236,14 +1231,11 @@
     <w:p/>
     <w:p>
       <w:r>
-        <w:rPr>
-          <w:noProof/>
-        </w:rPr>
         <w:drawing>
-          <wp:inline distT="0" distB="0" distL="0" distR="0" wp14:anchorId="243153AF" wp14:editId="1364292F">
-            <wp:extent cx="3116850" cy="1402202"/>
-            <wp:effectExtent l="0" t="0" r="7620" b="7620"/>
-            <wp:docPr id="7" name="Immagine 7"/>
+          <wp:inline distT="0" distB="0" distL="0" distR="0" wp14:anchorId="793D4421" wp14:editId="3E6B8D3D">
+            <wp:extent cx="5540220" cy="1935648"/>
+            <wp:effectExtent l="0" t="0" r="3810" b="7620"/>
+            <wp:docPr id="10" name="Immagine 10"/>
             <wp:cNvGraphicFramePr>
               <a:graphicFrameLocks xmlns:a="http://schemas.openxmlformats.org/drawingml/2006/main" noChangeAspect="1"/>
             </wp:cNvGraphicFramePr>
@@ -1263,7 +1255,7 @@
                   <pic:spPr>
                     <a:xfrm>
                       <a:off x="0" y="0"/>
-                      <a:ext cx="3116850" cy="1402202"/>
+                      <a:ext cx="5540220" cy="1935648"/>
                     </a:xfrm>
                     <a:prstGeom prst="rect">
                       <a:avLst/>
@@ -1275,15 +1267,6 @@
           </wp:inline>
         </w:drawing>
       </w:r>
-    </w:p>
-    <w:p/>
-    <w:p/>
-    <w:p>
-      <w:pPr>
-        <w:rPr>
-          <w:u w:val="single"/>
-        </w:rPr>
-      </w:pPr>
     </w:p>
     <w:p>
       <w:pPr>
@@ -1381,23 +1364,7 @@
           <w:sz w:val="28"/>
           <w:szCs w:val="28"/>
         </w:rPr>
-        <w:t xml:space="preserve">, ai fini di ridurre le responsabilità proprie della classe SistemaPCReady e rispettare i principi di “Low </w:t>
-      </w:r>
-      <w:proofErr w:type="spellStart"/>
-      <w:r>
-        <w:rPr>
-          <w:sz w:val="28"/>
-          <w:szCs w:val="28"/>
-        </w:rPr>
-        <w:t>Coupling</w:t>
-      </w:r>
-      <w:proofErr w:type="spellEnd"/>
-      <w:r>
-        <w:rPr>
-          <w:sz w:val="28"/>
-          <w:szCs w:val="28"/>
-        </w:rPr>
-        <w:t>” e “High Cohesion”.</w:t>
+        <w:t>, ai fini di ridurre le responsabilità proprie della classe SistemaPCReady e rispettare i principi di “Low Coupling” e “High Cohesion”.</w:t>
       </w:r>
     </w:p>
     <w:p>
@@ -1490,7 +1457,6 @@
           <w:szCs w:val="28"/>
         </w:rPr>
       </w:pPr>
-      <w:proofErr w:type="spellStart"/>
       <w:r>
         <w:rPr>
           <w:b/>
@@ -1500,7 +1466,6 @@
         </w:rPr>
         <w:t>iniziaAcquisto</w:t>
       </w:r>
-      <w:proofErr w:type="spellEnd"/>
     </w:p>
     <w:p>
       <w:pPr>
@@ -1537,20 +1502,20 @@
         <w:rPr>
           <w:sz w:val="28"/>
           <w:szCs w:val="28"/>
-        </w:rPr>
-      </w:pPr>
-      <w:r>
-        <w:rPr>
-          <w:noProof/>
+          <w:u w:val="single"/>
+        </w:rPr>
+      </w:pPr>
+      <w:r>
+        <w:rPr>
           <w:sz w:val="28"/>
           <w:szCs w:val="28"/>
         </w:rPr>
         <w:lastRenderedPageBreak/>
         <w:drawing>
-          <wp:inline distT="0" distB="0" distL="0" distR="0" wp14:anchorId="214BDE46" wp14:editId="4924E061">
-            <wp:extent cx="6120130" cy="2816225"/>
-            <wp:effectExtent l="0" t="0" r="0" b="3175"/>
-            <wp:docPr id="11" name="Immagine 11"/>
+          <wp:inline distT="0" distB="0" distL="0" distR="0" wp14:anchorId="0E4DB8CC" wp14:editId="101CE8D3">
+            <wp:extent cx="6120130" cy="2599055"/>
+            <wp:effectExtent l="0" t="0" r="0" b="0"/>
+            <wp:docPr id="26" name="Immagine 26"/>
             <wp:cNvGraphicFramePr>
               <a:graphicFrameLocks xmlns:a="http://schemas.openxmlformats.org/drawingml/2006/main" noChangeAspect="1"/>
             </wp:cNvGraphicFramePr>
@@ -1570,7 +1535,7 @@
                   <pic:spPr>
                     <a:xfrm>
                       <a:off x="0" y="0"/>
-                      <a:ext cx="6120130" cy="2816225"/>
+                      <a:ext cx="6120130" cy="2599055"/>
                     </a:xfrm>
                     <a:prstGeom prst="rect">
                       <a:avLst/>
@@ -1582,6 +1547,8 @@
           </wp:inline>
         </w:drawing>
       </w:r>
+      <w:bookmarkStart w:id="4" w:name="_GoBack"/>
+      <w:bookmarkEnd w:id="4"/>
     </w:p>
     <w:p>
       <w:pPr>
@@ -1605,7 +1572,6 @@
           <w:szCs w:val="28"/>
         </w:rPr>
       </w:pPr>
-      <w:proofErr w:type="spellStart"/>
       <w:r>
         <w:rPr>
           <w:b/>
@@ -1615,7 +1581,6 @@
         </w:rPr>
         <w:t>selezionaCategoria</w:t>
       </w:r>
-      <w:proofErr w:type="spellEnd"/>
     </w:p>
     <w:p>
       <w:pPr>
@@ -1733,7 +1698,6 @@
           <w:szCs w:val="28"/>
         </w:rPr>
       </w:pPr>
-      <w:proofErr w:type="spellStart"/>
       <w:r>
         <w:rPr>
           <w:b/>
@@ -1743,7 +1707,6 @@
         </w:rPr>
         <w:t>selezionaProdotto</w:t>
       </w:r>
-      <w:proofErr w:type="spellEnd"/>
     </w:p>
     <w:p>
       <w:pPr>
@@ -1862,7 +1825,6 @@
           <w:szCs w:val="28"/>
         </w:rPr>
       </w:pPr>
-      <w:proofErr w:type="spellStart"/>
       <w:r>
         <w:rPr>
           <w:b/>
@@ -1872,7 +1834,6 @@
         </w:rPr>
         <w:t>aggiungiInCarrello</w:t>
       </w:r>
-      <w:proofErr w:type="spellEnd"/>
     </w:p>
     <w:p>
       <w:pPr>
@@ -1905,35 +1866,170 @@
           <w:sz w:val="28"/>
           <w:szCs w:val="28"/>
         </w:rPr>
-        <w:t xml:space="preserve"> delle copie del componente.</w:t>
-      </w:r>
-    </w:p>
-    <w:p>
-      <w:pPr>
-        <w:rPr>
-          <w:sz w:val="28"/>
-          <w:szCs w:val="28"/>
-        </w:rPr>
-      </w:pPr>
-    </w:p>
-    <w:p>
-      <w:pPr>
-        <w:rPr>
-          <w:sz w:val="28"/>
-          <w:szCs w:val="28"/>
-        </w:rPr>
-      </w:pPr>
-      <w:r>
-        <w:rPr>
-          <w:noProof/>
+        <w:t xml:space="preserve"> delle copie del componente</w:t>
+      </w:r>
+      <w:r>
+        <w:rPr>
+          <w:sz w:val="28"/>
+          <w:szCs w:val="28"/>
+        </w:rPr>
+        <w:t>: tale controllo segue degli step logici ben precisi</w:t>
+      </w:r>
+    </w:p>
+    <w:p>
+      <w:pPr>
+        <w:pStyle w:val="Paragrafoelenco"/>
+        <w:numPr>
+          <w:ilvl w:val="2"/>
+          <w:numId w:val="3"/>
+        </w:numPr>
+        <w:rPr>
+          <w:sz w:val="28"/>
+          <w:szCs w:val="28"/>
+        </w:rPr>
+      </w:pPr>
+      <w:r>
+        <w:rPr>
+          <w:sz w:val="28"/>
+          <w:szCs w:val="28"/>
+        </w:rPr>
+        <w:t>Per prima cosa viene controllata la categoria del componente corrente: se questi risulta essere una configurazione si ci deve assicurare di trovare copie componenti per ciascuno dei prodotti che la compongono</w:t>
+      </w:r>
+    </w:p>
+    <w:p>
+      <w:pPr>
+        <w:pStyle w:val="Paragrafoelenco"/>
+        <w:numPr>
+          <w:ilvl w:val="2"/>
+          <w:numId w:val="3"/>
+        </w:numPr>
+        <w:rPr>
+          <w:sz w:val="28"/>
+          <w:szCs w:val="28"/>
+        </w:rPr>
+      </w:pPr>
+      <w:r>
+        <w:rPr>
+          <w:sz w:val="28"/>
+          <w:szCs w:val="28"/>
+        </w:rPr>
+        <w:t xml:space="preserve">Controllo doppioni: in quanto la funzione “controllaDisponibilitáCopie” ritorna la prima CopiaComponente disponibile, vi è una funzione “controllaDoppioni” che ha il compito di controllare se nel carrello è stato </w:t>
+      </w:r>
+      <w:r>
+        <w:rPr>
+          <w:sz w:val="28"/>
+          <w:szCs w:val="28"/>
+        </w:rPr>
+        <w:t>già</w:t>
+      </w:r>
+      <w:r>
+        <w:rPr>
+          <w:sz w:val="28"/>
+          <w:szCs w:val="28"/>
+        </w:rPr>
+        <w:t xml:space="preserve"> selezionato lo stesso componente, ritornando un numero intero a seconda del numero delle copie </w:t>
+      </w:r>
+      <w:r>
+        <w:rPr>
+          <w:sz w:val="28"/>
+          <w:szCs w:val="28"/>
+        </w:rPr>
+        <w:t>già</w:t>
+      </w:r>
+      <w:r>
+        <w:rPr>
+          <w:sz w:val="28"/>
+          <w:szCs w:val="28"/>
+        </w:rPr>
+        <w:t xml:space="preserve"> selezionate.</w:t>
+      </w:r>
+    </w:p>
+    <w:p>
+      <w:pPr>
+        <w:pStyle w:val="Paragrafoelenco"/>
+        <w:numPr>
+          <w:ilvl w:val="2"/>
+          <w:numId w:val="3"/>
+        </w:numPr>
+        <w:rPr>
+          <w:sz w:val="28"/>
+          <w:szCs w:val="28"/>
+        </w:rPr>
+      </w:pPr>
+      <w:r>
+        <w:rPr>
+          <w:sz w:val="28"/>
+          <w:szCs w:val="28"/>
+        </w:rPr>
+        <w:t xml:space="preserve">Dunque, la funzione </w:t>
+      </w:r>
+      <w:r>
+        <w:rPr>
+          <w:sz w:val="28"/>
+          <w:szCs w:val="28"/>
+        </w:rPr>
+        <w:t>“controllaDisponibilitáCopie”</w:t>
+      </w:r>
+      <w:r>
+        <w:rPr>
+          <w:sz w:val="28"/>
+          <w:szCs w:val="28"/>
+        </w:rPr>
+        <w:t xml:space="preserve"> prende come parametro un itero indicante il quantitativo di doppioni (0 equivale a nessun doppione),  e recupera, se possibile, una copia corrispondente alla posizione indicata dal valore intero passato come argomento</w:t>
+      </w:r>
+      <w:r>
+        <w:rPr>
+          <w:sz w:val="28"/>
+          <w:szCs w:val="28"/>
+        </w:rPr>
+        <w:t>, dalla lista copie, quest’ultimo attributo di Componente.</w:t>
+      </w:r>
+    </w:p>
+    <w:p>
+      <w:pPr>
+        <w:pStyle w:val="Paragrafoelenco"/>
+        <w:numPr>
+          <w:ilvl w:val="2"/>
+          <w:numId w:val="3"/>
+        </w:numPr>
+        <w:rPr>
+          <w:sz w:val="28"/>
+          <w:szCs w:val="28"/>
+        </w:rPr>
+      </w:pPr>
+      <w:r>
+        <w:rPr>
+          <w:sz w:val="28"/>
+          <w:szCs w:val="28"/>
+        </w:rPr>
+        <w:t>Successivamente, se viene ritornata una copia, questa viene associata al componente attuale e aggiunta al carrello mediante la funzione “aggiungiComponente”.</w:t>
+      </w:r>
+    </w:p>
+    <w:p>
+      <w:pPr>
+        <w:rPr>
+          <w:sz w:val="28"/>
+          <w:szCs w:val="28"/>
+        </w:rPr>
+      </w:pPr>
+    </w:p>
+    <w:p>
+      <w:pPr>
+        <w:rPr>
+          <w:sz w:val="28"/>
+          <w:szCs w:val="28"/>
+        </w:rPr>
+      </w:pPr>
+      <w:r>
+        <w:rPr>
           <w:sz w:val="28"/>
           <w:szCs w:val="28"/>
         </w:rPr>
         <w:drawing>
-          <wp:inline distT="0" distB="0" distL="0" distR="0" wp14:anchorId="00DAD96F" wp14:editId="31CA60BC">
-            <wp:extent cx="6120130" cy="2077720"/>
+          <wp:inline distT="0" distB="0" distL="0" distR="0" wp14:anchorId="6AF3545F" wp14:editId="6D9B7E74">
+            <wp:extent cx="6120130" cy="2533650"/>
             <wp:effectExtent l="0" t="0" r="0" b="0"/>
-            <wp:docPr id="14" name="Immagine 14"/>
+            <wp:docPr id="17" name="Immagine 17"/>
             <wp:cNvGraphicFramePr>
               <a:graphicFrameLocks xmlns:a="http://schemas.openxmlformats.org/drawingml/2006/main" noChangeAspect="1"/>
             </wp:cNvGraphicFramePr>
@@ -1953,7 +2049,7 @@
                   <pic:spPr>
                     <a:xfrm>
                       <a:off x="0" y="0"/>
-                      <a:ext cx="6120130" cy="2077720"/>
+                      <a:ext cx="6120130" cy="2533650"/>
                     </a:xfrm>
                     <a:prstGeom prst="rect">
                       <a:avLst/>
@@ -1996,7 +2092,6 @@
           <w:szCs w:val="28"/>
         </w:rPr>
       </w:pPr>
-      <w:proofErr w:type="spellStart"/>
       <w:r>
         <w:rPr>
           <w:b/>
@@ -2006,7 +2101,6 @@
         </w:rPr>
         <w:t>terminaAcquisto</w:t>
       </w:r>
-      <w:proofErr w:type="spellEnd"/>
     </w:p>
     <w:p>
       <w:pPr>
@@ -2045,16 +2139,14 @@
       </w:pPr>
       <w:r>
         <w:rPr>
-          <w:noProof/>
-          <w:sz w:val="28"/>
-          <w:szCs w:val="28"/>
-        </w:rPr>
-        <w:lastRenderedPageBreak/>
+          <w:sz w:val="28"/>
+          <w:szCs w:val="28"/>
+        </w:rPr>
         <w:drawing>
-          <wp:inline distT="0" distB="0" distL="0" distR="0" wp14:anchorId="2018D55B" wp14:editId="3FE8E3A3">
-            <wp:extent cx="6120130" cy="2169160"/>
-            <wp:effectExtent l="0" t="0" r="0" b="2540"/>
-            <wp:docPr id="18" name="Immagine 18"/>
+          <wp:inline distT="0" distB="0" distL="0" distR="0" wp14:anchorId="22A1F65F" wp14:editId="2B0AC78D">
+            <wp:extent cx="6120130" cy="2075815"/>
+            <wp:effectExtent l="0" t="0" r="0" b="635"/>
+            <wp:docPr id="20" name="Immagine 20"/>
             <wp:cNvGraphicFramePr>
               <a:graphicFrameLocks xmlns:a="http://schemas.openxmlformats.org/drawingml/2006/main" noChangeAspect="1"/>
             </wp:cNvGraphicFramePr>
@@ -2074,7 +2166,7 @@
                   <pic:spPr>
                     <a:xfrm>
                       <a:off x="0" y="0"/>
-                      <a:ext cx="6120130" cy="2169160"/>
+                      <a:ext cx="6120130" cy="2075815"/>
                     </a:xfrm>
                     <a:prstGeom prst="rect">
                       <a:avLst/>
@@ -2109,7 +2201,6 @@
           <w:szCs w:val="28"/>
         </w:rPr>
       </w:pPr>
-      <w:proofErr w:type="spellStart"/>
       <w:r>
         <w:rPr>
           <w:b/>
@@ -2119,7 +2210,6 @@
         </w:rPr>
         <w:t>selezionaModalitáDiPagamento</w:t>
       </w:r>
-      <w:proofErr w:type="spellEnd"/>
     </w:p>
     <w:p>
       <w:pPr>
@@ -2150,15 +2240,15 @@
       </w:pPr>
       <w:r>
         <w:rPr>
-          <w:noProof/>
-          <w:sz w:val="28"/>
-          <w:szCs w:val="28"/>
-        </w:rPr>
+          <w:sz w:val="28"/>
+          <w:szCs w:val="28"/>
+        </w:rPr>
+        <w:lastRenderedPageBreak/>
         <w:drawing>
-          <wp:inline distT="0" distB="0" distL="0" distR="0" wp14:anchorId="50E77969" wp14:editId="51001F8E">
-            <wp:extent cx="6120130" cy="1487805"/>
-            <wp:effectExtent l="0" t="0" r="0" b="0"/>
-            <wp:docPr id="19" name="Immagine 19"/>
+          <wp:inline distT="0" distB="0" distL="0" distR="0" wp14:anchorId="20259ADB" wp14:editId="7230FA84">
+            <wp:extent cx="6120130" cy="1254125"/>
+            <wp:effectExtent l="0" t="0" r="0" b="3175"/>
+            <wp:docPr id="23" name="Immagine 23"/>
             <wp:cNvGraphicFramePr>
               <a:graphicFrameLocks xmlns:a="http://schemas.openxmlformats.org/drawingml/2006/main" noChangeAspect="1"/>
             </wp:cNvGraphicFramePr>
@@ -2178,7 +2268,7 @@
                   <pic:spPr>
                     <a:xfrm>
                       <a:off x="0" y="0"/>
-                      <a:ext cx="6120130" cy="1487805"/>
+                      <a:ext cx="6120130" cy="1254125"/>
                     </a:xfrm>
                     <a:prstGeom prst="rect">
                       <a:avLst/>
@@ -2213,7 +2303,6 @@
           <w:szCs w:val="28"/>
         </w:rPr>
       </w:pPr>
-      <w:proofErr w:type="spellStart"/>
       <w:r>
         <w:rPr>
           <w:b/>
@@ -2223,7 +2312,6 @@
         </w:rPr>
         <w:t>rimuoviCopieComponente</w:t>
       </w:r>
-      <w:proofErr w:type="spellEnd"/>
     </w:p>
     <w:p>
       <w:pPr>
@@ -2297,15 +2385,14 @@
       </w:pPr>
       <w:r>
         <w:rPr>
-          <w:noProof/>
           <w:sz w:val="28"/>
           <w:szCs w:val="28"/>
         </w:rPr>
         <w:drawing>
-          <wp:inline distT="0" distB="0" distL="0" distR="0" wp14:anchorId="757C5205" wp14:editId="230D7EBE">
-            <wp:extent cx="6120130" cy="1611630"/>
-            <wp:effectExtent l="0" t="0" r="0" b="7620"/>
-            <wp:docPr id="21" name="Immagine 21"/>
+          <wp:inline distT="0" distB="0" distL="0" distR="0" wp14:anchorId="0D26C55E" wp14:editId="064CC194">
+            <wp:extent cx="6120130" cy="1765300"/>
+            <wp:effectExtent l="0" t="0" r="0" b="6350"/>
+            <wp:docPr id="25" name="Immagine 25"/>
             <wp:cNvGraphicFramePr>
               <a:graphicFrameLocks xmlns:a="http://schemas.openxmlformats.org/drawingml/2006/main" noChangeAspect="1"/>
             </wp:cNvGraphicFramePr>
@@ -2325,7 +2412,7 @@
                   <pic:spPr>
                     <a:xfrm>
                       <a:off x="0" y="0"/>
-                      <a:ext cx="6120130" cy="1611630"/>
+                      <a:ext cx="6120130" cy="1765300"/>
                     </a:xfrm>
                     <a:prstGeom prst="rect">
                       <a:avLst/>
@@ -2342,12 +2429,11 @@
       <w:pPr>
         <w:pStyle w:val="Titolo1"/>
       </w:pPr>
-      <w:bookmarkStart w:id="4" w:name="_Toc32314425"/>
-      <w:r>
-        <w:lastRenderedPageBreak/>
+      <w:bookmarkStart w:id="5" w:name="_Toc32314425"/>
+      <w:r>
         <w:t>UC6</w:t>
       </w:r>
-      <w:bookmarkEnd w:id="4"/>
+      <w:bookmarkEnd w:id="5"/>
     </w:p>
     <w:p>
       <w:pPr>
@@ -2488,6 +2574,7 @@
           <w:sz w:val="28"/>
           <w:szCs w:val="28"/>
         </w:rPr>
+        <w:lastRenderedPageBreak/>
         <w:drawing>
           <wp:inline distT="0" distB="0" distL="0" distR="0" wp14:anchorId="554B49AE" wp14:editId="44F25C4A">
             <wp:extent cx="6120130" cy="3768725"/>
@@ -2530,11 +2617,11 @@
       <w:pPr>
         <w:pStyle w:val="Titolo1"/>
       </w:pPr>
-      <w:bookmarkStart w:id="5" w:name="_Toc32314426"/>
+      <w:bookmarkStart w:id="6" w:name="_Toc32314426"/>
       <w:r>
         <w:t>UC7</w:t>
       </w:r>
-      <w:bookmarkEnd w:id="5"/>
+      <w:bookmarkEnd w:id="6"/>
     </w:p>
     <w:p>
       <w:pPr>
@@ -2563,7 +2650,6 @@
           <w:sz w:val="28"/>
           <w:szCs w:val="28"/>
         </w:rPr>
-        <w:lastRenderedPageBreak/>
         <w:t xml:space="preserve">Ad esempio ad un </w:t>
       </w:r>
       <w:r>
@@ -2587,8 +2673,6 @@
         </w:rPr>
         <w:t>sarà</w:t>
       </w:r>
-      <w:bookmarkStart w:id="6" w:name="_GoBack"/>
-      <w:bookmarkEnd w:id="6"/>
       <w:r>
         <w:rPr>
           <w:sz w:val="28"/>
@@ -2647,39 +2731,7 @@
           <w:sz w:val="28"/>
           <w:szCs w:val="28"/>
         </w:rPr>
-        <w:t xml:space="preserve">Tale funzione prende in input, oltre alla e-mail e password dell’utente, un parametro “tipologia”, in quanto si vuole comprendere se colui che sta effettuando l’accesso al sistema sia un cliente o un amministratore: sulla base di tale parametro verrà chiamata la funzione </w:t>
-      </w:r>
-      <w:proofErr w:type="spellStart"/>
-      <w:r>
-        <w:rPr>
-          <w:sz w:val="28"/>
-          <w:szCs w:val="28"/>
-        </w:rPr>
-        <w:t>getUtente</w:t>
-      </w:r>
-      <w:proofErr w:type="spellEnd"/>
-      <w:r>
-        <w:rPr>
-          <w:sz w:val="28"/>
-          <w:szCs w:val="28"/>
-        </w:rPr>
-        <w:t xml:space="preserve"> o </w:t>
-      </w:r>
-      <w:proofErr w:type="spellStart"/>
-      <w:r>
-        <w:rPr>
-          <w:sz w:val="28"/>
-          <w:szCs w:val="28"/>
-        </w:rPr>
-        <w:t>getAmministratore</w:t>
-      </w:r>
-      <w:proofErr w:type="spellEnd"/>
-      <w:r>
-        <w:rPr>
-          <w:sz w:val="28"/>
-          <w:szCs w:val="28"/>
-        </w:rPr>
-        <w:t>, le quali effettueranno i controlli utilizzando rispettivamente una mappa di clienti e una mappa di amministratori registrati al servizio.</w:t>
+        <w:t>Tale funzione prende in input, oltre alla e-mail e password dell’utente, un parametro “tipologia”, in quanto si vuole comprendere se colui che sta effettuando l’accesso al sistema sia un cliente o un amministratore: sulla base di tale parametro verrà chiamata la funzione getUtente o getAmministratore, le quali effettueranno i controlli utilizzando rispettivamente una mappa di clienti e una mappa di amministratori registrati al servizio.</w:t>
       </w:r>
     </w:p>
     <w:p>
@@ -2703,6 +2755,7 @@
           <w:sz w:val="28"/>
           <w:szCs w:val="28"/>
         </w:rPr>
+        <w:lastRenderedPageBreak/>
         <w:drawing>
           <wp:inline distT="0" distB="0" distL="0" distR="0" wp14:anchorId="33079FCF" wp14:editId="468AA8DB">
             <wp:extent cx="5387807" cy="2354784"/>
@@ -2999,7 +3052,7 @@
   <w:abstractNum w:abstractNumId="1" w15:restartNumberingAfterBreak="0">
     <w:nsid w:val="62896A15"/>
     <w:multiLevelType w:val="hybridMultilevel"/>
-    <w:tmpl w:val="6D18AF9A"/>
+    <w:tmpl w:val="8FE8612E"/>
     <w:lvl w:ilvl="0" w:tplc="0410000B">
       <w:start w:val="1"/>
       <w:numFmt w:val="bullet"/>
@@ -3024,16 +3077,16 @@
         <w:rFonts w:ascii="Courier New" w:hAnsi="Courier New" w:cs="Courier New" w:hint="default"/>
       </w:rPr>
     </w:lvl>
-    <w:lvl w:ilvl="2" w:tplc="04100005" w:tentative="1">
+    <w:lvl w:ilvl="2" w:tplc="0410000F">
       <w:start w:val="1"/>
-      <w:numFmt w:val="bullet"/>
-      <w:lvlText w:val=""/>
+      <w:numFmt w:val="decimal"/>
+      <w:lvlText w:val="%3."/>
       <w:lvlJc w:val="left"/>
       <w:pPr>
         <w:ind w:left="1800" w:hanging="360"/>
       </w:pPr>
       <w:rPr>
-        <w:rFonts w:ascii="Wingdings" w:hAnsi="Wingdings" w:hint="default"/>
+        <w:rFonts w:hint="default"/>
       </w:rPr>
     </w:lvl>
     <w:lvl w:ilvl="3" w:tplc="04100001" w:tentative="1">

</xml_diff>

<commit_message>
Fix + Diagrammi di sequenza UC8-UC9
</commit_message>
<xml_diff>
--- a/ITERAZIONE 3/SSD e CONTRATTI/Discussione Iterazione 3.docx
+++ b/ITERAZIONE 3/SSD e CONTRATTI/Discussione Iterazione 3.docx
@@ -721,6 +721,8 @@
         </w:rPr>
         <w:t>Migliorie dell’interfaccia utente e aggiunta dei nuovi comandi di login, registrazione e acquisto</w:t>
       </w:r>
+      <w:bookmarkStart w:id="1" w:name="_GoBack"/>
+      <w:bookmarkEnd w:id="1"/>
     </w:p>
     <w:p>
       <w:pPr>
@@ -750,11 +752,11 @@
       <w:pPr>
         <w:pStyle w:val="Titolo1"/>
       </w:pPr>
-      <w:bookmarkStart w:id="1" w:name="_Toc32314422"/>
+      <w:bookmarkStart w:id="2" w:name="_Toc32314422"/>
       <w:r>
         <w:t>Modello di dominio</w:t>
       </w:r>
-      <w:bookmarkEnd w:id="1"/>
+      <w:bookmarkEnd w:id="2"/>
     </w:p>
     <w:p/>
     <w:p>
@@ -804,12 +806,12 @@
       <w:pPr>
         <w:pStyle w:val="Titolo1"/>
       </w:pPr>
-      <w:bookmarkStart w:id="2" w:name="_Toc32314423"/>
+      <w:bookmarkStart w:id="3" w:name="_Toc32314423"/>
       <w:r>
         <w:lastRenderedPageBreak/>
         <w:t>Diagramma delle classi di progetto</w:t>
       </w:r>
-      <w:bookmarkEnd w:id="2"/>
+      <w:bookmarkEnd w:id="3"/>
     </w:p>
     <w:p>
       <w:pPr>
@@ -828,6 +830,9 @@
     </w:p>
     <w:p>
       <w:r>
+        <w:rPr>
+          <w:noProof/>
+        </w:rPr>
         <w:drawing>
           <wp:inline distT="0" distB="0" distL="0" distR="0" wp14:anchorId="52272CC1" wp14:editId="1D51776B">
             <wp:extent cx="6120130" cy="1985010"/>
@@ -909,6 +914,7 @@
       </w:pPr>
       <w:r>
         <w:rPr>
+          <w:noProof/>
           <w:sz w:val="28"/>
           <w:szCs w:val="28"/>
         </w:rPr>
@@ -1167,6 +1173,9 @@
     <w:p/>
     <w:p>
       <w:r>
+        <w:rPr>
+          <w:noProof/>
+        </w:rPr>
         <w:drawing>
           <wp:inline distT="0" distB="0" distL="0" distR="0" wp14:anchorId="68835D85" wp14:editId="12A7B280">
             <wp:extent cx="5738357" cy="2743438"/>
@@ -1231,6 +1240,9 @@
     <w:p/>
     <w:p>
       <w:r>
+        <w:rPr>
+          <w:noProof/>
+        </w:rPr>
         <w:drawing>
           <wp:inline distT="0" distB="0" distL="0" distR="0" wp14:anchorId="793D4421" wp14:editId="3E6B8D3D">
             <wp:extent cx="5540220" cy="1935648"/>
@@ -1339,11 +1351,11 @@
       <w:pPr>
         <w:pStyle w:val="Titolo1"/>
       </w:pPr>
-      <w:bookmarkStart w:id="3" w:name="_Toc32314424"/>
+      <w:bookmarkStart w:id="4" w:name="_Toc32314424"/>
       <w:r>
         <w:t>UC5</w:t>
       </w:r>
-      <w:bookmarkEnd w:id="3"/>
+      <w:bookmarkEnd w:id="4"/>
     </w:p>
     <w:p>
       <w:pPr>
@@ -1507,6 +1519,7 @@
       </w:pPr>
       <w:r>
         <w:rPr>
+          <w:noProof/>
           <w:sz w:val="28"/>
           <w:szCs w:val="28"/>
         </w:rPr>
@@ -1547,8 +1560,6 @@
           </wp:inline>
         </w:drawing>
       </w:r>
-      <w:bookmarkStart w:id="4" w:name="_GoBack"/>
-      <w:bookmarkEnd w:id="4"/>
     </w:p>
     <w:p>
       <w:pPr>
@@ -1961,21 +1972,7 @@
           <w:sz w:val="28"/>
           <w:szCs w:val="28"/>
         </w:rPr>
-        <w:t xml:space="preserve">Dunque, la funzione </w:t>
-      </w:r>
-      <w:r>
-        <w:rPr>
-          <w:sz w:val="28"/>
-          <w:szCs w:val="28"/>
-        </w:rPr>
-        <w:t>“controllaDisponibilitáCopie”</w:t>
-      </w:r>
-      <w:r>
-        <w:rPr>
-          <w:sz w:val="28"/>
-          <w:szCs w:val="28"/>
-        </w:rPr>
-        <w:t xml:space="preserve"> prende come parametro un itero indicante il quantitativo di doppioni (0 equivale a nessun doppione),  e recupera, se possibile, una copia corrispondente alla posizione indicata dal valore intero passato come argomento</w:t>
+        <w:t>Dunque, la funzione “controllaDisponibilitáCopie” prende come parametro un itero indicante il quantitativo di doppioni (0 equivale a nessun doppione),  e recupera, se possibile, una copia corrispondente alla posizione indicata dal valore intero passato come argomento</w:t>
       </w:r>
       <w:r>
         <w:rPr>
@@ -2022,6 +2019,7 @@
       </w:pPr>
       <w:r>
         <w:rPr>
+          <w:noProof/>
           <w:sz w:val="28"/>
           <w:szCs w:val="28"/>
         </w:rPr>
@@ -2139,6 +2137,7 @@
       </w:pPr>
       <w:r>
         <w:rPr>
+          <w:noProof/>
           <w:sz w:val="28"/>
           <w:szCs w:val="28"/>
         </w:rPr>
@@ -2240,6 +2239,7 @@
       </w:pPr>
       <w:r>
         <w:rPr>
+          <w:noProof/>
           <w:sz w:val="28"/>
           <w:szCs w:val="28"/>
         </w:rPr>
@@ -2389,10 +2389,10 @@
           <w:szCs w:val="28"/>
         </w:rPr>
         <w:drawing>
-          <wp:inline distT="0" distB="0" distL="0" distR="0" wp14:anchorId="0D26C55E" wp14:editId="064CC194">
-            <wp:extent cx="6120130" cy="1765300"/>
-            <wp:effectExtent l="0" t="0" r="0" b="6350"/>
-            <wp:docPr id="25" name="Immagine 25"/>
+          <wp:inline distT="0" distB="0" distL="0" distR="0" wp14:anchorId="5380A401" wp14:editId="62290580">
+            <wp:extent cx="6120130" cy="1484630"/>
+            <wp:effectExtent l="0" t="0" r="0" b="1270"/>
+            <wp:docPr id="2" name="Immagine 2"/>
             <wp:cNvGraphicFramePr>
               <a:graphicFrameLocks xmlns:a="http://schemas.openxmlformats.org/drawingml/2006/main" noChangeAspect="1"/>
             </wp:cNvGraphicFramePr>
@@ -2412,7 +2412,7 @@
                   <pic:spPr>
                     <a:xfrm>
                       <a:off x="0" y="0"/>
-                      <a:ext cx="6120130" cy="1765300"/>
+                      <a:ext cx="6120130" cy="1484630"/>
                     </a:xfrm>
                     <a:prstGeom prst="rect">
                       <a:avLst/>

</xml_diff>

<commit_message>
Fix astah + discussione IT3 + diagramma delle classi di progetto aggiornato IT4
Il nome di una funzione é stato corretto con il nome corretto, e tale modifica é stata riportata nel documento di discussione dell'IT3.
Non sono necessarie modifche al codice in quanto il nome della funzione ivi é corretto.
</commit_message>
<xml_diff>
--- a/ITERAZIONE 3/SSD e CONTRATTI/Discussione Iterazione 3.docx
+++ b/ITERAZIONE 3/SSD e CONTRATTI/Discussione Iterazione 3.docx
@@ -721,42 +721,40 @@
         </w:rPr>
         <w:t>Migliorie dell’interfaccia utente e aggiunta dei nuovi comandi di login, registrazione e acquisto</w:t>
       </w:r>
-      <w:bookmarkStart w:id="1" w:name="_GoBack"/>
+    </w:p>
+    <w:p>
+      <w:pPr>
+        <w:rPr>
+          <w:sz w:val="28"/>
+          <w:szCs w:val="28"/>
+        </w:rPr>
+      </w:pPr>
+    </w:p>
+    <w:p>
+      <w:pPr>
+        <w:rPr>
+          <w:sz w:val="28"/>
+          <w:szCs w:val="28"/>
+        </w:rPr>
+      </w:pPr>
+    </w:p>
+    <w:p>
+      <w:pPr>
+        <w:rPr>
+          <w:sz w:val="28"/>
+          <w:szCs w:val="28"/>
+        </w:rPr>
+      </w:pPr>
+    </w:p>
+    <w:p>
+      <w:pPr>
+        <w:pStyle w:val="Titolo1"/>
+      </w:pPr>
+      <w:bookmarkStart w:id="1" w:name="_Toc32314422"/>
+      <w:r>
+        <w:t>Modello di dominio</w:t>
+      </w:r>
       <w:bookmarkEnd w:id="1"/>
-    </w:p>
-    <w:p>
-      <w:pPr>
-        <w:rPr>
-          <w:sz w:val="28"/>
-          <w:szCs w:val="28"/>
-        </w:rPr>
-      </w:pPr>
-    </w:p>
-    <w:p>
-      <w:pPr>
-        <w:rPr>
-          <w:sz w:val="28"/>
-          <w:szCs w:val="28"/>
-        </w:rPr>
-      </w:pPr>
-    </w:p>
-    <w:p>
-      <w:pPr>
-        <w:rPr>
-          <w:sz w:val="28"/>
-          <w:szCs w:val="28"/>
-        </w:rPr>
-      </w:pPr>
-    </w:p>
-    <w:p>
-      <w:pPr>
-        <w:pStyle w:val="Titolo1"/>
-      </w:pPr>
-      <w:bookmarkStart w:id="2" w:name="_Toc32314422"/>
-      <w:r>
-        <w:t>Modello di dominio</w:t>
-      </w:r>
-      <w:bookmarkEnd w:id="2"/>
     </w:p>
     <w:p/>
     <w:p>
@@ -806,12 +804,12 @@
       <w:pPr>
         <w:pStyle w:val="Titolo1"/>
       </w:pPr>
-      <w:bookmarkStart w:id="3" w:name="_Toc32314423"/>
+      <w:bookmarkStart w:id="2" w:name="_Toc32314423"/>
       <w:r>
         <w:lastRenderedPageBreak/>
         <w:t>Diagramma delle classi di progetto</w:t>
       </w:r>
-      <w:bookmarkEnd w:id="3"/>
+      <w:bookmarkEnd w:id="2"/>
     </w:p>
     <w:p>
       <w:pPr>
@@ -1351,11 +1349,11 @@
       <w:pPr>
         <w:pStyle w:val="Titolo1"/>
       </w:pPr>
-      <w:bookmarkStart w:id="4" w:name="_Toc32314424"/>
+      <w:bookmarkStart w:id="3" w:name="_Toc32314424"/>
       <w:r>
         <w:t>UC5</w:t>
       </w:r>
-      <w:bookmarkEnd w:id="4"/>
+      <w:bookmarkEnd w:id="3"/>
     </w:p>
     <w:p>
       <w:pPr>
@@ -1630,15 +1628,14 @@
       </w:pPr>
       <w:r>
         <w:rPr>
-          <w:noProof/>
           <w:sz w:val="28"/>
           <w:szCs w:val="28"/>
         </w:rPr>
         <w:drawing>
-          <wp:inline distT="0" distB="0" distL="0" distR="0" wp14:anchorId="41E07EFB" wp14:editId="436EC071">
-            <wp:extent cx="6120130" cy="2015490"/>
-            <wp:effectExtent l="0" t="0" r="0" b="3810"/>
-            <wp:docPr id="12" name="Immagine 12"/>
+          <wp:inline distT="0" distB="0" distL="0" distR="0" wp14:anchorId="687091A6" wp14:editId="6075D8DA">
+            <wp:extent cx="6120130" cy="1858010"/>
+            <wp:effectExtent l="0" t="0" r="0" b="8890"/>
+            <wp:docPr id="3" name="Immagine 3"/>
             <wp:cNvGraphicFramePr>
               <a:graphicFrameLocks xmlns:a="http://schemas.openxmlformats.org/drawingml/2006/main" noChangeAspect="1"/>
             </wp:cNvGraphicFramePr>
@@ -1658,7 +1655,7 @@
                   <pic:spPr>
                     <a:xfrm>
                       <a:off x="0" y="0"/>
-                      <a:ext cx="6120130" cy="2015490"/>
+                      <a:ext cx="6120130" cy="1858010"/>
                     </a:xfrm>
                     <a:prstGeom prst="rect">
                       <a:avLst/>
@@ -1670,6 +1667,8 @@
           </wp:inline>
         </w:drawing>
       </w:r>
+      <w:bookmarkStart w:id="4" w:name="_GoBack"/>
+      <w:bookmarkEnd w:id="4"/>
     </w:p>
     <w:p>
       <w:pPr>
@@ -2385,6 +2384,7 @@
       </w:pPr>
       <w:r>
         <w:rPr>
+          <w:noProof/>
           <w:sz w:val="28"/>
           <w:szCs w:val="28"/>
         </w:rPr>

</xml_diff>